<commit_message>
Added title page, table of contents, and signatures page
</commit_message>
<xml_diff>
--- a/Documentation/Project_Specification.docx
+++ b/Documentation/Project_Specification.docx
@@ -6,6 +6,1424 @@
       <w:pPr>
         <w:pStyle w:val="Normal"/>
         <w:spacing w:before="0" w:after="0"/>
+        <w:jc w:val="center"/>
+        <w:rPr>
+          <w:rFonts w:ascii="Times New Roman" w:hAnsi="Times New Roman"/>
+          <w:b/>
+          <w:bCs/>
+          <w:sz w:val="48"/>
+          <w:szCs w:val="48"/>
+        </w:rPr>
+      </w:pPr>
+      <w:r>
+        <w:rPr>
+          <w:rFonts w:ascii="Times New Roman" w:hAnsi="Times New Roman"/>
+          <w:b/>
+          <w:bCs/>
+          <w:sz w:val="48"/>
+          <w:szCs w:val="48"/>
+        </w:rPr>
+      </w:r>
+    </w:p>
+    <w:p>
+      <w:pPr>
+        <w:pStyle w:val="Normal"/>
+        <w:spacing w:before="0" w:after="0"/>
+        <w:jc w:val="center"/>
+        <w:rPr>
+          <w:rFonts w:ascii="Times New Roman" w:hAnsi="Times New Roman"/>
+          <w:b/>
+          <w:bCs/>
+          <w:sz w:val="48"/>
+          <w:szCs w:val="48"/>
+        </w:rPr>
+      </w:pPr>
+      <w:r>
+        <w:rPr>
+          <w:rFonts w:ascii="Times New Roman" w:hAnsi="Times New Roman"/>
+          <w:b/>
+          <w:bCs/>
+          <w:sz w:val="48"/>
+          <w:szCs w:val="48"/>
+        </w:rPr>
+      </w:r>
+    </w:p>
+    <w:p>
+      <w:pPr>
+        <w:pStyle w:val="Normal"/>
+        <w:spacing w:before="0" w:after="0"/>
+        <w:jc w:val="center"/>
+        <w:rPr>
+          <w:rFonts w:ascii="Times New Roman" w:hAnsi="Times New Roman"/>
+          <w:b/>
+          <w:bCs/>
+          <w:sz w:val="48"/>
+          <w:szCs w:val="48"/>
+        </w:rPr>
+      </w:pPr>
+      <w:r>
+        <w:rPr>
+          <w:rFonts w:ascii="Times New Roman" w:hAnsi="Times New Roman"/>
+          <w:b/>
+          <w:bCs/>
+          <w:sz w:val="48"/>
+          <w:szCs w:val="48"/>
+        </w:rPr>
+      </w:r>
+    </w:p>
+    <w:p>
+      <w:pPr>
+        <w:pStyle w:val="Normal"/>
+        <w:spacing w:before="0" w:after="0"/>
+        <w:jc w:val="center"/>
+        <w:rPr>
+          <w:rFonts w:ascii="Times New Roman" w:hAnsi="Times New Roman"/>
+          <w:b/>
+          <w:bCs/>
+          <w:sz w:val="48"/>
+          <w:szCs w:val="48"/>
+        </w:rPr>
+      </w:pPr>
+      <w:r>
+        <w:rPr>
+          <w:rFonts w:ascii="Times New Roman" w:hAnsi="Times New Roman"/>
+          <w:b/>
+          <w:bCs/>
+          <w:sz w:val="48"/>
+          <w:szCs w:val="48"/>
+        </w:rPr>
+      </w:r>
+    </w:p>
+    <w:p>
+      <w:pPr>
+        <w:pStyle w:val="Normal"/>
+        <w:spacing w:before="0" w:after="0"/>
+        <w:jc w:val="center"/>
+        <w:rPr>
+          <w:rFonts w:ascii="Times New Roman" w:hAnsi="Times New Roman"/>
+          <w:b/>
+          <w:bCs/>
+          <w:sz w:val="48"/>
+          <w:szCs w:val="48"/>
+        </w:rPr>
+      </w:pPr>
+      <w:r>
+        <w:rPr>
+          <w:rFonts w:ascii="Times New Roman" w:hAnsi="Times New Roman"/>
+          <w:b/>
+          <w:bCs/>
+          <w:sz w:val="48"/>
+          <w:szCs w:val="48"/>
+        </w:rPr>
+      </w:r>
+    </w:p>
+    <w:p>
+      <w:pPr>
+        <w:pStyle w:val="Normal"/>
+        <w:spacing w:before="0" w:after="0"/>
+        <w:jc w:val="center"/>
+        <w:rPr>
+          <w:rFonts w:ascii="Times New Roman" w:hAnsi="Times New Roman"/>
+          <w:b/>
+          <w:bCs/>
+          <w:sz w:val="64"/>
+          <w:szCs w:val="64"/>
+        </w:rPr>
+      </w:pPr>
+      <w:r>
+        <w:rPr>
+          <w:rFonts w:ascii="Times New Roman" w:hAnsi="Times New Roman"/>
+          <w:b/>
+          <w:bCs/>
+          <w:sz w:val="64"/>
+          <w:szCs w:val="64"/>
+        </w:rPr>
+        <w:t>Bug Hotspotter</w:t>
+      </w:r>
+    </w:p>
+    <w:p>
+      <w:pPr>
+        <w:pStyle w:val="Normal"/>
+        <w:spacing w:before="0" w:after="0"/>
+        <w:jc w:val="center"/>
+        <w:rPr>
+          <w:rFonts w:ascii="Times New Roman" w:hAnsi="Times New Roman"/>
+          <w:b w:val="false"/>
+          <w:bCs w:val="false"/>
+          <w:sz w:val="44"/>
+          <w:szCs w:val="44"/>
+        </w:rPr>
+      </w:pPr>
+      <w:r>
+        <w:rPr>
+          <w:rFonts w:ascii="Times New Roman" w:hAnsi="Times New Roman"/>
+          <w:b w:val="false"/>
+          <w:bCs w:val="false"/>
+          <w:sz w:val="44"/>
+          <w:szCs w:val="44"/>
+        </w:rPr>
+        <w:t>Project Specification</w:t>
+      </w:r>
+    </w:p>
+    <w:p>
+      <w:pPr>
+        <w:pStyle w:val="Normal"/>
+        <w:widowControl w:val="false"/>
+        <w:suppressAutoHyphens w:val="true"/>
+        <w:bidi w:val="0"/>
+        <w:spacing w:before="0" w:after="0"/>
+        <w:ind w:left="0" w:right="0" w:hanging="0"/>
+        <w:jc w:val="center"/>
+        <w:rPr>
+          <w:rFonts w:ascii="Times New Roman" w:hAnsi="Times New Roman"/>
+          <w:b w:val="false"/>
+          <w:bCs w:val="false"/>
+          <w:sz w:val="28"/>
+          <w:szCs w:val="28"/>
+        </w:rPr>
+      </w:pPr>
+      <w:r>
+        <w:rPr>
+          <w:rFonts w:ascii="Times New Roman" w:hAnsi="Times New Roman"/>
+          <w:b w:val="false"/>
+          <w:bCs w:val="false"/>
+          <w:sz w:val="28"/>
+          <w:szCs w:val="28"/>
+        </w:rPr>
+        <w:t>Spencer Smith  Nathan Reinhardt  Dylan Williams</w:t>
+      </w:r>
+    </w:p>
+    <w:p>
+      <w:pPr>
+        <w:pStyle w:val="Normal"/>
+        <w:widowControl w:val="false"/>
+        <w:suppressAutoHyphens w:val="true"/>
+        <w:bidi w:val="0"/>
+        <w:spacing w:before="0" w:after="0"/>
+        <w:ind w:left="3960" w:right="3689" w:hanging="0"/>
+        <w:jc w:val="both"/>
+        <w:rPr>
+          <w:rFonts w:ascii="Times New Roman" w:hAnsi="Times New Roman"/>
+          <w:b/>
+          <w:bCs/>
+          <w:sz w:val="32"/>
+          <w:szCs w:val="32"/>
+        </w:rPr>
+      </w:pPr>
+      <w:r>
+        <w:rPr>
+          <w:rFonts w:ascii="Times New Roman" w:hAnsi="Times New Roman"/>
+          <w:b/>
+          <w:bCs/>
+          <w:sz w:val="32"/>
+          <w:szCs w:val="32"/>
+        </w:rPr>
+      </w:r>
+    </w:p>
+    <w:p>
+      <w:pPr>
+        <w:pStyle w:val="Normal"/>
+        <w:widowControl w:val="false"/>
+        <w:suppressAutoHyphens w:val="true"/>
+        <w:bidi w:val="0"/>
+        <w:spacing w:before="0" w:after="0"/>
+        <w:ind w:left="3960" w:right="3689" w:hanging="0"/>
+        <w:jc w:val="both"/>
+        <w:rPr>
+          <w:rFonts w:ascii="Times New Roman" w:hAnsi="Times New Roman"/>
+          <w:b/>
+          <w:bCs/>
+          <w:sz w:val="32"/>
+          <w:szCs w:val="32"/>
+        </w:rPr>
+      </w:pPr>
+      <w:r>
+        <w:rPr>
+          <w:rFonts w:ascii="Times New Roman" w:hAnsi="Times New Roman"/>
+          <w:b/>
+          <w:bCs/>
+          <w:sz w:val="32"/>
+          <w:szCs w:val="32"/>
+        </w:rPr>
+      </w:r>
+    </w:p>
+    <w:p>
+      <w:pPr>
+        <w:pStyle w:val="Normal"/>
+        <w:widowControl w:val="false"/>
+        <w:suppressAutoHyphens w:val="true"/>
+        <w:bidi w:val="0"/>
+        <w:spacing w:before="0" w:after="0"/>
+        <w:ind w:left="89" w:right="0" w:hanging="0"/>
+        <w:jc w:val="center"/>
+        <w:rPr>
+          <w:rFonts w:ascii="Times New Roman" w:hAnsi="Times New Roman"/>
+          <w:b w:val="false"/>
+          <w:bCs w:val="false"/>
+          <w:sz w:val="32"/>
+          <w:szCs w:val="32"/>
+        </w:rPr>
+      </w:pPr>
+      <w:r>
+        <w:rPr>
+          <w:rFonts w:ascii="Times New Roman" w:hAnsi="Times New Roman"/>
+          <w:b w:val="false"/>
+          <w:bCs w:val="false"/>
+          <w:sz w:val="32"/>
+          <w:szCs w:val="32"/>
+        </w:rPr>
+        <w:t>September 22, 2015</w:t>
+      </w:r>
+    </w:p>
+    <w:p>
+      <w:pPr>
+        <w:pStyle w:val="Normal"/>
+        <w:widowControl w:val="false"/>
+        <w:suppressAutoHyphens w:val="true"/>
+        <w:bidi w:val="0"/>
+        <w:spacing w:before="0" w:after="0"/>
+        <w:ind w:left="89" w:right="0" w:hanging="0"/>
+        <w:jc w:val="center"/>
+        <w:rPr>
+          <w:rFonts w:ascii="Times New Roman" w:hAnsi="Times New Roman"/>
+          <w:b w:val="false"/>
+          <w:bCs w:val="false"/>
+          <w:sz w:val="32"/>
+          <w:szCs w:val="32"/>
+        </w:rPr>
+      </w:pPr>
+      <w:r>
+        <w:rPr>
+          <w:rFonts w:ascii="Times New Roman" w:hAnsi="Times New Roman"/>
+          <w:b w:val="false"/>
+          <w:bCs w:val="false"/>
+          <w:sz w:val="32"/>
+          <w:szCs w:val="32"/>
+        </w:rPr>
+        <w:t>Revision 1.0.0</w:t>
+      </w:r>
+    </w:p>
+    <w:p>
+      <w:pPr>
+        <w:sectPr>
+          <w:type w:val="nextPage"/>
+          <w:pgSz w:w="12240" w:h="15840"/>
+          <w:pgMar w:left="1800" w:right="1800" w:header="0" w:top="1440" w:footer="0" w:bottom="1440" w:gutter="0"/>
+          <w:pgNumType w:fmt="decimal"/>
+          <w:formProt w:val="false"/>
+          <w:textDirection w:val="lrTb"/>
+        </w:sectPr>
+        <w:pStyle w:val="Normal"/>
+        <w:widowControl w:val="false"/>
+        <w:suppressAutoHyphens w:val="true"/>
+        <w:bidi w:val="0"/>
+        <w:spacing w:before="0" w:after="0"/>
+        <w:ind w:left="3960" w:right="3689" w:hanging="0"/>
+        <w:jc w:val="left"/>
+        <w:rPr>
+          <w:rFonts w:ascii="Times New Roman" w:hAnsi="Times New Roman"/>
+          <w:b/>
+          <w:bCs/>
+          <w:sz w:val="32"/>
+          <w:szCs w:val="32"/>
+        </w:rPr>
+      </w:pPr>
+      <w:r>
+        <w:rPr>
+          <w:rFonts w:ascii="Times New Roman" w:hAnsi="Times New Roman"/>
+          <w:b/>
+          <w:bCs/>
+          <w:sz w:val="32"/>
+          <w:szCs w:val="32"/>
+        </w:rPr>
+      </w:r>
+    </w:p>
+    <w:p>
+      <w:pPr>
+        <w:pStyle w:val="Normal"/>
+        <w:pageBreakBefore/>
+        <w:widowControl w:val="false"/>
+        <w:suppressAutoHyphens w:val="true"/>
+        <w:bidi w:val="0"/>
+        <w:spacing w:before="0" w:after="0"/>
+        <w:ind w:left="0" w:right="0" w:hanging="0"/>
+        <w:jc w:val="center"/>
+        <w:rPr>
+          <w:rFonts w:ascii="Times New Roman" w:hAnsi="Times New Roman"/>
+          <w:b/>
+          <w:bCs/>
+          <w:sz w:val="40"/>
+          <w:szCs w:val="40"/>
+        </w:rPr>
+      </w:pPr>
+      <w:r>
+        <w:rPr>
+          <w:rFonts w:ascii="Times New Roman" w:hAnsi="Times New Roman"/>
+          <w:b/>
+          <w:bCs/>
+          <w:sz w:val="40"/>
+          <w:szCs w:val="40"/>
+        </w:rPr>
+        <w:t>Table of Contents</w:t>
+      </w:r>
+    </w:p>
+    <w:p>
+      <w:pPr>
+        <w:pStyle w:val="Normal"/>
+        <w:widowControl w:val="false"/>
+        <w:suppressAutoHyphens w:val="true"/>
+        <w:bidi w:val="0"/>
+        <w:spacing w:before="0" w:after="0"/>
+        <w:ind w:left="0" w:right="0" w:hanging="0"/>
+        <w:jc w:val="center"/>
+        <w:rPr>
+          <w:rFonts w:ascii="Times New Roman" w:hAnsi="Times New Roman"/>
+          <w:b/>
+          <w:bCs/>
+          <w:sz w:val="40"/>
+          <w:szCs w:val="40"/>
+        </w:rPr>
+      </w:pPr>
+      <w:r>
+        <w:rPr>
+          <w:rFonts w:ascii="Times New Roman" w:hAnsi="Times New Roman"/>
+          <w:b/>
+          <w:bCs/>
+          <w:sz w:val="40"/>
+          <w:szCs w:val="40"/>
+        </w:rPr>
+      </w:r>
+    </w:p>
+    <w:p>
+      <w:pPr>
+        <w:pStyle w:val="Normal"/>
+        <w:widowControl w:val="false"/>
+        <w:suppressAutoHyphens w:val="true"/>
+        <w:bidi w:val="0"/>
+        <w:spacing w:before="0" w:after="0"/>
+        <w:ind w:left="0" w:right="0" w:hanging="0"/>
+        <w:jc w:val="both"/>
+        <w:rPr>
+          <w:rFonts w:ascii="Times New Roman" w:hAnsi="Times New Roman"/>
+          <w:b w:val="false"/>
+          <w:bCs w:val="false"/>
+          <w:sz w:val="24"/>
+          <w:szCs w:val="24"/>
+        </w:rPr>
+      </w:pPr>
+      <w:r>
+        <w:rPr>
+          <w:rFonts w:ascii="Times New Roman" w:hAnsi="Times New Roman"/>
+          <w:b w:val="false"/>
+          <w:bCs w:val="false"/>
+          <w:sz w:val="24"/>
+          <w:szCs w:val="24"/>
+        </w:rPr>
+        <w:t>1. Introduction.................................................................................................................................</w:t>
+        <w:tab/>
+        <w:t>1</w:t>
+      </w:r>
+    </w:p>
+    <w:p>
+      <w:pPr>
+        <w:pStyle w:val="Normal"/>
+        <w:widowControl w:val="false"/>
+        <w:tabs>
+          <w:tab w:val="left" w:pos="450" w:leader="none"/>
+        </w:tabs>
+        <w:suppressAutoHyphens w:val="true"/>
+        <w:bidi w:val="0"/>
+        <w:spacing w:before="0" w:after="0"/>
+        <w:ind w:left="0" w:right="0" w:hanging="0"/>
+        <w:jc w:val="both"/>
+        <w:rPr>
+          <w:rFonts w:ascii="Times New Roman" w:hAnsi="Times New Roman"/>
+          <w:b w:val="false"/>
+          <w:bCs w:val="false"/>
+          <w:sz w:val="24"/>
+          <w:szCs w:val="24"/>
+        </w:rPr>
+      </w:pPr>
+      <w:r>
+        <w:rPr>
+          <w:rFonts w:ascii="Times New Roman" w:hAnsi="Times New Roman"/>
+          <w:b w:val="false"/>
+          <w:bCs w:val="false"/>
+          <w:sz w:val="24"/>
+          <w:szCs w:val="24"/>
+        </w:rPr>
+        <w:tab/>
+        <w:t>1.1 Business and Domain Description.....................................................................................</w:t>
+        <w:tab/>
+        <w:t>1</w:t>
+      </w:r>
+    </w:p>
+    <w:p>
+      <w:pPr>
+        <w:pStyle w:val="Normal"/>
+        <w:widowControl w:val="false"/>
+        <w:suppressAutoHyphens w:val="true"/>
+        <w:bidi w:val="0"/>
+        <w:spacing w:before="0" w:after="0"/>
+        <w:ind w:left="0" w:right="0" w:firstLine="449"/>
+        <w:jc w:val="both"/>
+        <w:rPr>
+          <w:rFonts w:ascii="Times New Roman" w:hAnsi="Times New Roman"/>
+          <w:b w:val="false"/>
+          <w:bCs w:val="false"/>
+          <w:sz w:val="24"/>
+          <w:szCs w:val="24"/>
+        </w:rPr>
+      </w:pPr>
+      <w:r>
+        <w:rPr>
+          <w:rFonts w:ascii="Times New Roman" w:hAnsi="Times New Roman"/>
+          <w:b w:val="false"/>
+          <w:bCs w:val="false"/>
+          <w:sz w:val="24"/>
+          <w:szCs w:val="24"/>
+        </w:rPr>
+        <w:t>1.2 Purpose...............................................................................................................................</w:t>
+        <w:tab/>
+        <w:t>1</w:t>
+      </w:r>
+    </w:p>
+    <w:p>
+      <w:pPr>
+        <w:pStyle w:val="Normal"/>
+        <w:widowControl w:val="false"/>
+        <w:tabs>
+          <w:tab w:val="left" w:pos="450" w:leader="none"/>
+          <w:tab w:val="left" w:pos="510" w:leader="none"/>
+        </w:tabs>
+        <w:suppressAutoHyphens w:val="true"/>
+        <w:bidi w:val="0"/>
+        <w:spacing w:before="0" w:after="0"/>
+        <w:ind w:left="0" w:right="0" w:hanging="0"/>
+        <w:jc w:val="both"/>
+        <w:rPr>
+          <w:rFonts w:ascii="Times New Roman" w:hAnsi="Times New Roman"/>
+          <w:b w:val="false"/>
+          <w:bCs w:val="false"/>
+          <w:sz w:val="24"/>
+          <w:szCs w:val="24"/>
+        </w:rPr>
+      </w:pPr>
+      <w:r>
+        <w:rPr>
+          <w:rFonts w:ascii="Times New Roman" w:hAnsi="Times New Roman"/>
+          <w:b w:val="false"/>
+          <w:bCs w:val="false"/>
+          <w:sz w:val="24"/>
+          <w:szCs w:val="24"/>
+        </w:rPr>
+        <w:tab/>
+        <w:t>1.3 Concept of Proposed System / Scope................................................................................</w:t>
+        <w:tab/>
+        <w:t>1</w:t>
+      </w:r>
+    </w:p>
+    <w:p>
+      <w:pPr>
+        <w:pStyle w:val="Normal"/>
+        <w:widowControl w:val="false"/>
+        <w:tabs>
+          <w:tab w:val="left" w:pos="450" w:leader="none"/>
+        </w:tabs>
+        <w:suppressAutoHyphens w:val="true"/>
+        <w:bidi w:val="0"/>
+        <w:spacing w:before="0" w:after="0"/>
+        <w:ind w:left="0" w:right="0" w:hanging="0"/>
+        <w:jc w:val="both"/>
+        <w:rPr>
+          <w:rFonts w:ascii="Times New Roman" w:hAnsi="Times New Roman"/>
+          <w:b w:val="false"/>
+          <w:bCs w:val="false"/>
+          <w:sz w:val="24"/>
+          <w:szCs w:val="24"/>
+        </w:rPr>
+      </w:pPr>
+      <w:r>
+        <w:rPr>
+          <w:rFonts w:ascii="Times New Roman" w:hAnsi="Times New Roman"/>
+          <w:b w:val="false"/>
+          <w:bCs w:val="false"/>
+          <w:sz w:val="24"/>
+          <w:szCs w:val="24"/>
+        </w:rPr>
+        <w:tab/>
+        <w:t>1.4 Product Overview...............................................................................................................</w:t>
+        <w:tab/>
+        <w:t>1</w:t>
+      </w:r>
+    </w:p>
+    <w:p>
+      <w:pPr>
+        <w:pStyle w:val="Normal"/>
+        <w:widowControl w:val="false"/>
+        <w:tabs>
+          <w:tab w:val="left" w:pos="450" w:leader="none"/>
+        </w:tabs>
+        <w:suppressAutoHyphens w:val="true"/>
+        <w:bidi w:val="0"/>
+        <w:spacing w:before="0" w:after="0"/>
+        <w:ind w:left="0" w:right="0" w:hanging="0"/>
+        <w:jc w:val="both"/>
+        <w:rPr>
+          <w:rFonts w:ascii="Times New Roman" w:hAnsi="Times New Roman"/>
+          <w:b w:val="false"/>
+          <w:bCs w:val="false"/>
+          <w:sz w:val="24"/>
+          <w:szCs w:val="24"/>
+        </w:rPr>
+      </w:pPr>
+      <w:r>
+        <w:rPr>
+          <w:rFonts w:ascii="Times New Roman" w:hAnsi="Times New Roman"/>
+          <w:b w:val="false"/>
+          <w:bCs w:val="false"/>
+          <w:sz w:val="24"/>
+          <w:szCs w:val="24"/>
+        </w:rPr>
+        <w:tab/>
+        <w:tab/>
+        <w:t>1.4.1 Product Perspective....................................................................................................</w:t>
+        <w:tab/>
+        <w:t>1</w:t>
+      </w:r>
+    </w:p>
+    <w:p>
+      <w:pPr>
+        <w:pStyle w:val="Normal"/>
+        <w:widowControl w:val="false"/>
+        <w:tabs>
+          <w:tab w:val="left" w:pos="450" w:leader="none"/>
+        </w:tabs>
+        <w:suppressAutoHyphens w:val="true"/>
+        <w:bidi w:val="0"/>
+        <w:spacing w:before="0" w:after="0"/>
+        <w:ind w:left="0" w:right="0" w:hanging="0"/>
+        <w:jc w:val="both"/>
+        <w:rPr>
+          <w:rFonts w:ascii="Times New Roman" w:hAnsi="Times New Roman"/>
+          <w:b w:val="false"/>
+          <w:bCs w:val="false"/>
+          <w:sz w:val="24"/>
+          <w:szCs w:val="24"/>
+        </w:rPr>
+      </w:pPr>
+      <w:r>
+        <w:rPr>
+          <w:rFonts w:ascii="Times New Roman" w:hAnsi="Times New Roman"/>
+          <w:b w:val="false"/>
+          <w:bCs w:val="false"/>
+          <w:sz w:val="24"/>
+          <w:szCs w:val="24"/>
+        </w:rPr>
+        <w:tab/>
+        <w:tab/>
+        <w:t>1.4.2 Product Features.........................................................................................................</w:t>
+        <w:tab/>
+        <w:t>2</w:t>
+      </w:r>
+    </w:p>
+    <w:p>
+      <w:pPr>
+        <w:pStyle w:val="Normal"/>
+        <w:widowControl w:val="false"/>
+        <w:tabs>
+          <w:tab w:val="left" w:pos="450" w:leader="none"/>
+        </w:tabs>
+        <w:suppressAutoHyphens w:val="true"/>
+        <w:bidi w:val="0"/>
+        <w:spacing w:before="0" w:after="0"/>
+        <w:ind w:left="0" w:right="0" w:hanging="0"/>
+        <w:jc w:val="both"/>
+        <w:rPr>
+          <w:rFonts w:ascii="Times New Roman" w:hAnsi="Times New Roman"/>
+          <w:b w:val="false"/>
+          <w:bCs w:val="false"/>
+          <w:sz w:val="24"/>
+          <w:szCs w:val="24"/>
+        </w:rPr>
+      </w:pPr>
+      <w:r>
+        <w:rPr>
+          <w:rFonts w:ascii="Times New Roman" w:hAnsi="Times New Roman"/>
+          <w:b w:val="false"/>
+          <w:bCs w:val="false"/>
+          <w:sz w:val="24"/>
+          <w:szCs w:val="24"/>
+        </w:rPr>
+        <w:tab/>
+        <w:tab/>
+        <w:t>1.4.3 User Characteristics....................................................................................................</w:t>
+        <w:tab/>
+        <w:t>2</w:t>
+      </w:r>
+    </w:p>
+    <w:p>
+      <w:pPr>
+        <w:pStyle w:val="Normal"/>
+        <w:widowControl w:val="false"/>
+        <w:tabs>
+          <w:tab w:val="left" w:pos="450" w:leader="none"/>
+        </w:tabs>
+        <w:suppressAutoHyphens w:val="true"/>
+        <w:bidi w:val="0"/>
+        <w:spacing w:before="0" w:after="0"/>
+        <w:ind w:left="0" w:right="0" w:hanging="0"/>
+        <w:jc w:val="both"/>
+        <w:rPr>
+          <w:rFonts w:ascii="Times New Roman" w:hAnsi="Times New Roman"/>
+          <w:b w:val="false"/>
+          <w:bCs w:val="false"/>
+          <w:sz w:val="24"/>
+          <w:szCs w:val="24"/>
+        </w:rPr>
+      </w:pPr>
+      <w:r>
+        <w:rPr>
+          <w:rFonts w:ascii="Times New Roman" w:hAnsi="Times New Roman"/>
+          <w:b w:val="false"/>
+          <w:bCs w:val="false"/>
+          <w:sz w:val="24"/>
+          <w:szCs w:val="24"/>
+        </w:rPr>
+        <w:tab/>
+        <w:tab/>
+        <w:t>1.4.4 Limitations..................................................................................................................</w:t>
+        <w:tab/>
+        <w:t>2</w:t>
+      </w:r>
+    </w:p>
+    <w:p>
+      <w:pPr>
+        <w:pStyle w:val="Normal"/>
+        <w:widowControl w:val="false"/>
+        <w:tabs>
+          <w:tab w:val="left" w:pos="450" w:leader="none"/>
+        </w:tabs>
+        <w:suppressAutoHyphens w:val="true"/>
+        <w:bidi w:val="0"/>
+        <w:spacing w:before="0" w:after="0"/>
+        <w:ind w:left="0" w:right="0" w:hanging="0"/>
+        <w:jc w:val="both"/>
+        <w:rPr>
+          <w:rFonts w:ascii="Times New Roman" w:hAnsi="Times New Roman"/>
+          <w:b w:val="false"/>
+          <w:bCs w:val="false"/>
+          <w:sz w:val="24"/>
+          <w:szCs w:val="24"/>
+        </w:rPr>
+      </w:pPr>
+      <w:r>
+        <w:rPr>
+          <w:rFonts w:ascii="Times New Roman" w:hAnsi="Times New Roman"/>
+          <w:b w:val="false"/>
+          <w:bCs w:val="false"/>
+          <w:sz w:val="24"/>
+          <w:szCs w:val="24"/>
+        </w:rPr>
+        <w:tab/>
+        <w:t>1.5 Definitions..........................................................................................................................</w:t>
+        <w:tab/>
+        <w:t>2</w:t>
+      </w:r>
+    </w:p>
+    <w:p>
+      <w:pPr>
+        <w:pStyle w:val="Normal"/>
+        <w:widowControl w:val="false"/>
+        <w:tabs>
+          <w:tab w:val="left" w:pos="450" w:leader="none"/>
+        </w:tabs>
+        <w:suppressAutoHyphens w:val="true"/>
+        <w:bidi w:val="0"/>
+        <w:spacing w:before="0" w:after="0"/>
+        <w:ind w:left="0" w:right="0" w:hanging="0"/>
+        <w:jc w:val="both"/>
+        <w:rPr>
+          <w:rFonts w:ascii="Times New Roman" w:hAnsi="Times New Roman"/>
+          <w:b w:val="false"/>
+          <w:bCs w:val="false"/>
+          <w:sz w:val="24"/>
+          <w:szCs w:val="24"/>
+        </w:rPr>
+      </w:pPr>
+      <w:r>
+        <w:rPr>
+          <w:rFonts w:ascii="Times New Roman" w:hAnsi="Times New Roman"/>
+          <w:b w:val="false"/>
+          <w:bCs w:val="false"/>
+          <w:sz w:val="24"/>
+          <w:szCs w:val="24"/>
+        </w:rPr>
+        <w:tab/>
+        <w:t>1.6 Stakeholders.......................................................................................................................</w:t>
+        <w:tab/>
+        <w:t>2</w:t>
+      </w:r>
+    </w:p>
+    <w:p>
+      <w:pPr>
+        <w:pStyle w:val="Normal"/>
+        <w:widowControl w:val="false"/>
+        <w:tabs>
+          <w:tab w:val="left" w:pos="450" w:leader="none"/>
+        </w:tabs>
+        <w:suppressAutoHyphens w:val="true"/>
+        <w:bidi w:val="0"/>
+        <w:spacing w:before="0" w:after="0"/>
+        <w:ind w:left="0" w:right="0" w:hanging="0"/>
+        <w:jc w:val="both"/>
+        <w:rPr>
+          <w:rFonts w:ascii="Times New Roman" w:hAnsi="Times New Roman"/>
+          <w:b/>
+          <w:bCs/>
+          <w:sz w:val="40"/>
+          <w:szCs w:val="40"/>
+        </w:rPr>
+      </w:pPr>
+      <w:r>
+        <w:rPr>
+          <w:rFonts w:ascii="Times New Roman" w:hAnsi="Times New Roman"/>
+          <w:b/>
+          <w:bCs/>
+          <w:sz w:val="40"/>
+          <w:szCs w:val="40"/>
+        </w:rPr>
+      </w:r>
+    </w:p>
+    <w:p>
+      <w:pPr>
+        <w:pStyle w:val="Normal"/>
+        <w:widowControl w:val="false"/>
+        <w:tabs>
+          <w:tab w:val="left" w:pos="450" w:leader="none"/>
+        </w:tabs>
+        <w:suppressAutoHyphens w:val="true"/>
+        <w:bidi w:val="0"/>
+        <w:spacing w:before="0" w:after="0"/>
+        <w:ind w:left="0" w:right="0" w:hanging="0"/>
+        <w:jc w:val="both"/>
+        <w:rPr>
+          <w:rFonts w:ascii="Times New Roman" w:hAnsi="Times New Roman"/>
+          <w:b w:val="false"/>
+          <w:bCs w:val="false"/>
+          <w:sz w:val="24"/>
+          <w:szCs w:val="24"/>
+        </w:rPr>
+      </w:pPr>
+      <w:r>
+        <w:rPr>
+          <w:rFonts w:ascii="Times New Roman" w:hAnsi="Times New Roman"/>
+          <w:b w:val="false"/>
+          <w:bCs w:val="false"/>
+          <w:sz w:val="24"/>
+          <w:szCs w:val="24"/>
+        </w:rPr>
+        <w:t>2 References and Other Standards...................................................................................................</w:t>
+        <w:tab/>
+      </w:r>
+      <w:r>
+        <w:rPr>
+          <w:rFonts w:ascii="Times New Roman" w:hAnsi="Times New Roman"/>
+          <w:b w:val="false"/>
+          <w:bCs w:val="false"/>
+          <w:sz w:val="24"/>
+          <w:szCs w:val="24"/>
+        </w:rPr>
+        <w:t>3</w:t>
+      </w:r>
+    </w:p>
+    <w:p>
+      <w:pPr>
+        <w:pStyle w:val="Normal"/>
+        <w:widowControl w:val="false"/>
+        <w:tabs>
+          <w:tab w:val="left" w:pos="450" w:leader="none"/>
+        </w:tabs>
+        <w:suppressAutoHyphens w:val="true"/>
+        <w:bidi w:val="0"/>
+        <w:spacing w:before="0" w:after="0"/>
+        <w:ind w:left="0" w:right="0" w:hanging="0"/>
+        <w:jc w:val="both"/>
+        <w:rPr>
+          <w:rFonts w:ascii="Times New Roman" w:hAnsi="Times New Roman"/>
+          <w:b/>
+          <w:bCs/>
+          <w:sz w:val="40"/>
+          <w:szCs w:val="40"/>
+        </w:rPr>
+      </w:pPr>
+      <w:r>
+        <w:rPr>
+          <w:rFonts w:ascii="Times New Roman" w:hAnsi="Times New Roman"/>
+          <w:b/>
+          <w:bCs/>
+          <w:sz w:val="40"/>
+          <w:szCs w:val="40"/>
+        </w:rPr>
+      </w:r>
+    </w:p>
+    <w:p>
+      <w:pPr>
+        <w:pStyle w:val="Normal"/>
+        <w:widowControl w:val="false"/>
+        <w:tabs>
+          <w:tab w:val="left" w:pos="450" w:leader="none"/>
+        </w:tabs>
+        <w:suppressAutoHyphens w:val="true"/>
+        <w:bidi w:val="0"/>
+        <w:spacing w:before="0" w:after="0"/>
+        <w:ind w:left="0" w:right="0" w:hanging="0"/>
+        <w:jc w:val="both"/>
+        <w:rPr>
+          <w:rFonts w:ascii="Times New Roman" w:hAnsi="Times New Roman"/>
+          <w:b w:val="false"/>
+          <w:bCs w:val="false"/>
+          <w:sz w:val="24"/>
+          <w:szCs w:val="24"/>
+        </w:rPr>
+      </w:pPr>
+      <w:r>
+        <w:rPr>
+          <w:rFonts w:ascii="Times New Roman" w:hAnsi="Times New Roman"/>
+          <w:b w:val="false"/>
+          <w:bCs w:val="false"/>
+          <w:sz w:val="24"/>
+          <w:szCs w:val="24"/>
+        </w:rPr>
+        <w:t>3 Specific Requirements..................................................................................................................</w:t>
+        <w:tab/>
+        <w:t>3</w:t>
+      </w:r>
+    </w:p>
+    <w:p>
+      <w:pPr>
+        <w:pStyle w:val="Normal"/>
+        <w:widowControl w:val="false"/>
+        <w:tabs>
+          <w:tab w:val="left" w:pos="450" w:leader="none"/>
+        </w:tabs>
+        <w:suppressAutoHyphens w:val="true"/>
+        <w:bidi w:val="0"/>
+        <w:spacing w:before="0" w:after="0"/>
+        <w:ind w:left="0" w:right="0" w:hanging="0"/>
+        <w:jc w:val="both"/>
+        <w:rPr>
+          <w:rFonts w:ascii="Times New Roman" w:hAnsi="Times New Roman"/>
+          <w:b w:val="false"/>
+          <w:bCs w:val="false"/>
+          <w:sz w:val="24"/>
+          <w:szCs w:val="24"/>
+        </w:rPr>
+      </w:pPr>
+      <w:r>
+        <w:rPr>
+          <w:rFonts w:ascii="Times New Roman" w:hAnsi="Times New Roman"/>
+          <w:b w:val="false"/>
+          <w:bCs w:val="false"/>
+          <w:sz w:val="24"/>
+          <w:szCs w:val="24"/>
+        </w:rPr>
+        <w:tab/>
+        <w:t>3.1 External Interfaces.............................................................................................................</w:t>
+        <w:tab/>
+        <w:t>3</w:t>
+      </w:r>
+    </w:p>
+    <w:p>
+      <w:pPr>
+        <w:pStyle w:val="Normal"/>
+        <w:widowControl w:val="false"/>
+        <w:tabs>
+          <w:tab w:val="left" w:pos="450" w:leader="none"/>
+        </w:tabs>
+        <w:suppressAutoHyphens w:val="true"/>
+        <w:bidi w:val="0"/>
+        <w:spacing w:before="0" w:after="0"/>
+        <w:ind w:left="0" w:right="0" w:hanging="0"/>
+        <w:jc w:val="both"/>
+        <w:rPr>
+          <w:rFonts w:ascii="Times New Roman" w:hAnsi="Times New Roman"/>
+          <w:b w:val="false"/>
+          <w:bCs w:val="false"/>
+          <w:sz w:val="24"/>
+          <w:szCs w:val="24"/>
+        </w:rPr>
+      </w:pPr>
+      <w:r>
+        <w:rPr>
+          <w:rFonts w:ascii="Times New Roman" w:hAnsi="Times New Roman"/>
+          <w:b w:val="false"/>
+          <w:bCs w:val="false"/>
+          <w:sz w:val="24"/>
+          <w:szCs w:val="24"/>
+        </w:rPr>
+        <w:tab/>
+        <w:t>3.2 Functions............................................................................................................................</w:t>
+        <w:tab/>
+        <w:t>3</w:t>
+      </w:r>
+    </w:p>
+    <w:p>
+      <w:pPr>
+        <w:pStyle w:val="Normal"/>
+        <w:widowControl w:val="false"/>
+        <w:tabs>
+          <w:tab w:val="left" w:pos="450" w:leader="none"/>
+        </w:tabs>
+        <w:suppressAutoHyphens w:val="true"/>
+        <w:bidi w:val="0"/>
+        <w:spacing w:before="0" w:after="0"/>
+        <w:ind w:left="0" w:right="0" w:hanging="0"/>
+        <w:jc w:val="both"/>
+        <w:rPr>
+          <w:rFonts w:ascii="Times New Roman" w:hAnsi="Times New Roman"/>
+          <w:b w:val="false"/>
+          <w:bCs w:val="false"/>
+          <w:sz w:val="24"/>
+          <w:szCs w:val="24"/>
+        </w:rPr>
+      </w:pPr>
+      <w:r>
+        <w:rPr>
+          <w:rFonts w:ascii="Times New Roman" w:hAnsi="Times New Roman"/>
+          <w:b w:val="false"/>
+          <w:bCs w:val="false"/>
+          <w:sz w:val="24"/>
+          <w:szCs w:val="24"/>
+        </w:rPr>
+        <w:tab/>
+        <w:t>3.3 Usability Requirements......................................................................................................</w:t>
+        <w:tab/>
+        <w:t>3</w:t>
+      </w:r>
+    </w:p>
+    <w:p>
+      <w:pPr>
+        <w:pStyle w:val="Normal"/>
+        <w:widowControl w:val="false"/>
+        <w:tabs>
+          <w:tab w:val="left" w:pos="450" w:leader="none"/>
+        </w:tabs>
+        <w:suppressAutoHyphens w:val="true"/>
+        <w:bidi w:val="0"/>
+        <w:spacing w:before="0" w:after="0"/>
+        <w:ind w:left="0" w:right="0" w:hanging="0"/>
+        <w:jc w:val="both"/>
+        <w:rPr>
+          <w:rFonts w:ascii="Times New Roman" w:hAnsi="Times New Roman"/>
+          <w:b w:val="false"/>
+          <w:bCs w:val="false"/>
+          <w:sz w:val="24"/>
+          <w:szCs w:val="24"/>
+        </w:rPr>
+      </w:pPr>
+      <w:r>
+        <w:rPr>
+          <w:rFonts w:ascii="Times New Roman" w:hAnsi="Times New Roman"/>
+          <w:b w:val="false"/>
+          <w:bCs w:val="false"/>
+          <w:sz w:val="24"/>
+          <w:szCs w:val="24"/>
+        </w:rPr>
+        <w:tab/>
+        <w:t>3.4 Performance Requirements................................................................................................</w:t>
+        <w:tab/>
+        <w:t>3</w:t>
+      </w:r>
+    </w:p>
+    <w:p>
+      <w:pPr>
+        <w:pStyle w:val="Normal"/>
+        <w:widowControl w:val="false"/>
+        <w:tabs>
+          <w:tab w:val="left" w:pos="450" w:leader="none"/>
+        </w:tabs>
+        <w:suppressAutoHyphens w:val="true"/>
+        <w:bidi w:val="0"/>
+        <w:spacing w:before="0" w:after="0"/>
+        <w:ind w:left="0" w:right="0" w:hanging="0"/>
+        <w:jc w:val="both"/>
+        <w:rPr>
+          <w:rFonts w:ascii="Times New Roman" w:hAnsi="Times New Roman"/>
+          <w:b w:val="false"/>
+          <w:bCs w:val="false"/>
+          <w:sz w:val="24"/>
+          <w:szCs w:val="24"/>
+        </w:rPr>
+      </w:pPr>
+      <w:r>
+        <w:rPr>
+          <w:rFonts w:ascii="Times New Roman" w:hAnsi="Times New Roman"/>
+          <w:b w:val="false"/>
+          <w:bCs w:val="false"/>
+          <w:sz w:val="24"/>
+          <w:szCs w:val="24"/>
+        </w:rPr>
+        <w:tab/>
+        <w:t>3.5 Logical Database Requirements........................................................................................</w:t>
+        <w:tab/>
+        <w:t>3</w:t>
+      </w:r>
+    </w:p>
+    <w:p>
+      <w:pPr>
+        <w:pStyle w:val="Normal"/>
+        <w:widowControl w:val="false"/>
+        <w:tabs>
+          <w:tab w:val="left" w:pos="450" w:leader="none"/>
+        </w:tabs>
+        <w:suppressAutoHyphens w:val="true"/>
+        <w:bidi w:val="0"/>
+        <w:spacing w:before="0" w:after="0"/>
+        <w:ind w:left="0" w:right="0" w:hanging="0"/>
+        <w:jc w:val="both"/>
+        <w:rPr>
+          <w:rFonts w:ascii="Times New Roman" w:hAnsi="Times New Roman"/>
+          <w:b w:val="false"/>
+          <w:bCs w:val="false"/>
+          <w:sz w:val="24"/>
+          <w:szCs w:val="24"/>
+        </w:rPr>
+      </w:pPr>
+      <w:r>
+        <w:rPr>
+          <w:rFonts w:ascii="Times New Roman" w:hAnsi="Times New Roman"/>
+          <w:b w:val="false"/>
+          <w:bCs w:val="false"/>
+          <w:sz w:val="24"/>
+          <w:szCs w:val="24"/>
+        </w:rPr>
+        <w:tab/>
+        <w:t>3.6 Design Constraints.............................................................................................................</w:t>
+        <w:tab/>
+        <w:t>3</w:t>
+      </w:r>
+    </w:p>
+    <w:p>
+      <w:pPr>
+        <w:pStyle w:val="Normal"/>
+        <w:widowControl w:val="false"/>
+        <w:tabs>
+          <w:tab w:val="left" w:pos="450" w:leader="none"/>
+        </w:tabs>
+        <w:suppressAutoHyphens w:val="true"/>
+        <w:bidi w:val="0"/>
+        <w:spacing w:before="0" w:after="0"/>
+        <w:ind w:left="0" w:right="0" w:hanging="0"/>
+        <w:jc w:val="both"/>
+        <w:rPr>
+          <w:rFonts w:ascii="Times New Roman" w:hAnsi="Times New Roman"/>
+          <w:b w:val="false"/>
+          <w:bCs w:val="false"/>
+          <w:sz w:val="24"/>
+          <w:szCs w:val="24"/>
+        </w:rPr>
+      </w:pPr>
+      <w:r>
+        <w:rPr>
+          <w:rFonts w:ascii="Times New Roman" w:hAnsi="Times New Roman"/>
+          <w:b w:val="false"/>
+          <w:bCs w:val="false"/>
+          <w:sz w:val="24"/>
+          <w:szCs w:val="24"/>
+        </w:rPr>
+        <w:tab/>
+        <w:t>3.7 Software System Attributes................................................................................................</w:t>
+        <w:tab/>
+        <w:t>3</w:t>
+      </w:r>
+    </w:p>
+    <w:p>
+      <w:pPr>
+        <w:pStyle w:val="Normal"/>
+        <w:widowControl w:val="false"/>
+        <w:tabs>
+          <w:tab w:val="left" w:pos="450" w:leader="none"/>
+        </w:tabs>
+        <w:suppressAutoHyphens w:val="true"/>
+        <w:bidi w:val="0"/>
+        <w:spacing w:before="0" w:after="0"/>
+        <w:ind w:left="0" w:right="0" w:hanging="0"/>
+        <w:jc w:val="both"/>
+        <w:rPr>
+          <w:rFonts w:ascii="Times New Roman" w:hAnsi="Times New Roman"/>
+          <w:b w:val="false"/>
+          <w:bCs w:val="false"/>
+          <w:sz w:val="24"/>
+          <w:szCs w:val="24"/>
+        </w:rPr>
+      </w:pPr>
+      <w:r>
+        <w:rPr>
+          <w:rFonts w:ascii="Times New Roman" w:hAnsi="Times New Roman"/>
+          <w:b w:val="false"/>
+          <w:bCs w:val="false"/>
+          <w:sz w:val="24"/>
+          <w:szCs w:val="24"/>
+        </w:rPr>
+        <w:tab/>
+        <w:t>3.8 Supporting Information......................................................................................................</w:t>
+        <w:tab/>
+        <w:t>3</w:t>
+      </w:r>
+    </w:p>
+    <w:p>
+      <w:pPr>
+        <w:pStyle w:val="Normal"/>
+        <w:widowControl w:val="false"/>
+        <w:tabs>
+          <w:tab w:val="left" w:pos="450" w:leader="none"/>
+        </w:tabs>
+        <w:suppressAutoHyphens w:val="true"/>
+        <w:bidi w:val="0"/>
+        <w:spacing w:before="0" w:after="0"/>
+        <w:ind w:left="0" w:right="0" w:hanging="0"/>
+        <w:jc w:val="both"/>
+        <w:rPr>
+          <w:rFonts w:ascii="Times New Roman" w:hAnsi="Times New Roman"/>
+          <w:b w:val="false"/>
+          <w:bCs w:val="false"/>
+          <w:sz w:val="24"/>
+          <w:szCs w:val="24"/>
+        </w:rPr>
+      </w:pPr>
+      <w:r>
+        <w:rPr>
+          <w:rFonts w:ascii="Times New Roman" w:hAnsi="Times New Roman"/>
+          <w:b w:val="false"/>
+          <w:bCs w:val="false"/>
+          <w:sz w:val="24"/>
+          <w:szCs w:val="24"/>
+        </w:rPr>
+        <w:tab/>
+        <w:t>3.9 Course-specific...................................................................................................................</w:t>
+        <w:tab/>
+        <w:t>3</w:t>
+      </w:r>
+    </w:p>
+    <w:p>
+      <w:pPr>
+        <w:pStyle w:val="Normal"/>
+        <w:widowControl w:val="false"/>
+        <w:tabs>
+          <w:tab w:val="left" w:pos="450" w:leader="none"/>
+        </w:tabs>
+        <w:suppressAutoHyphens w:val="true"/>
+        <w:bidi w:val="0"/>
+        <w:spacing w:before="0" w:after="0"/>
+        <w:ind w:left="0" w:right="0" w:hanging="0"/>
+        <w:jc w:val="both"/>
+        <w:rPr>
+          <w:rFonts w:ascii="Times New Roman" w:hAnsi="Times New Roman"/>
+          <w:b/>
+          <w:bCs/>
+          <w:sz w:val="40"/>
+          <w:szCs w:val="40"/>
+        </w:rPr>
+      </w:pPr>
+      <w:r>
+        <w:rPr>
+          <w:rFonts w:ascii="Times New Roman" w:hAnsi="Times New Roman"/>
+          <w:b/>
+          <w:bCs/>
+          <w:sz w:val="40"/>
+          <w:szCs w:val="40"/>
+        </w:rPr>
+      </w:r>
+    </w:p>
+    <w:p>
+      <w:pPr>
+        <w:pStyle w:val="Normal"/>
+        <w:widowControl w:val="false"/>
+        <w:tabs>
+          <w:tab w:val="left" w:pos="450" w:leader="none"/>
+        </w:tabs>
+        <w:suppressAutoHyphens w:val="true"/>
+        <w:bidi w:val="0"/>
+        <w:spacing w:before="0" w:after="0"/>
+        <w:ind w:left="0" w:right="0" w:hanging="0"/>
+        <w:jc w:val="both"/>
+        <w:rPr>
+          <w:rFonts w:ascii="Times New Roman" w:hAnsi="Times New Roman"/>
+          <w:b w:val="false"/>
+          <w:bCs w:val="false"/>
+          <w:sz w:val="24"/>
+          <w:szCs w:val="24"/>
+        </w:rPr>
+      </w:pPr>
+      <w:r>
+        <w:rPr>
+          <w:rFonts w:ascii="Times New Roman" w:hAnsi="Times New Roman"/>
+          <w:b w:val="false"/>
+          <w:bCs w:val="false"/>
+          <w:sz w:val="24"/>
+          <w:szCs w:val="24"/>
+        </w:rPr>
+        <w:t>4 Verification...................................................................................................................................</w:t>
+        <w:tab/>
+      </w:r>
+      <w:r>
+        <w:rPr>
+          <w:rFonts w:ascii="Times New Roman" w:hAnsi="Times New Roman"/>
+          <w:b w:val="false"/>
+          <w:bCs w:val="false"/>
+          <w:sz w:val="24"/>
+          <w:szCs w:val="24"/>
+        </w:rPr>
+        <w:t>4</w:t>
+      </w:r>
+    </w:p>
+    <w:p>
+      <w:pPr>
+        <w:pStyle w:val="Normal"/>
+        <w:widowControl w:val="false"/>
+        <w:tabs>
+          <w:tab w:val="left" w:pos="450" w:leader="none"/>
+        </w:tabs>
+        <w:suppressAutoHyphens w:val="true"/>
+        <w:bidi w:val="0"/>
+        <w:spacing w:before="0" w:after="0"/>
+        <w:ind w:left="0" w:right="0" w:hanging="0"/>
+        <w:jc w:val="both"/>
+        <w:rPr>
+          <w:rFonts w:ascii="Times New Roman" w:hAnsi="Times New Roman"/>
+          <w:b/>
+          <w:bCs/>
+          <w:sz w:val="40"/>
+          <w:szCs w:val="40"/>
+        </w:rPr>
+      </w:pPr>
+      <w:r>
+        <w:rPr>
+          <w:rFonts w:ascii="Times New Roman" w:hAnsi="Times New Roman"/>
+          <w:b/>
+          <w:bCs/>
+          <w:sz w:val="40"/>
+          <w:szCs w:val="40"/>
+        </w:rPr>
+      </w:r>
+    </w:p>
+    <w:p>
+      <w:pPr>
+        <w:pStyle w:val="Normal"/>
+        <w:widowControl w:val="false"/>
+        <w:tabs>
+          <w:tab w:val="left" w:pos="450" w:leader="none"/>
+        </w:tabs>
+        <w:suppressAutoHyphens w:val="true"/>
+        <w:bidi w:val="0"/>
+        <w:spacing w:before="0" w:after="0"/>
+        <w:ind w:left="0" w:right="0" w:hanging="0"/>
+        <w:jc w:val="both"/>
+        <w:rPr>
+          <w:rFonts w:ascii="Times New Roman" w:hAnsi="Times New Roman"/>
+          <w:b w:val="false"/>
+          <w:bCs w:val="false"/>
+          <w:sz w:val="24"/>
+          <w:szCs w:val="24"/>
+        </w:rPr>
+      </w:pPr>
+      <w:r>
+        <w:rPr>
+          <w:rFonts w:ascii="Times New Roman" w:hAnsi="Times New Roman"/>
+          <w:b w:val="false"/>
+          <w:bCs w:val="false"/>
+          <w:sz w:val="24"/>
+          <w:szCs w:val="24"/>
+        </w:rPr>
+        <w:t>5 Appendices...................................................................................................................................</w:t>
+        <w:tab/>
+        <w:t>4</w:t>
+      </w:r>
+    </w:p>
+    <w:p>
+      <w:pPr>
+        <w:pStyle w:val="Normal"/>
+        <w:widowControl w:val="false"/>
+        <w:tabs>
+          <w:tab w:val="left" w:pos="450" w:leader="none"/>
+        </w:tabs>
+        <w:suppressAutoHyphens w:val="true"/>
+        <w:bidi w:val="0"/>
+        <w:spacing w:before="0" w:after="0"/>
+        <w:ind w:left="0" w:right="0" w:hanging="0"/>
+        <w:jc w:val="both"/>
+        <w:rPr>
+          <w:rFonts w:ascii="Times New Roman" w:hAnsi="Times New Roman"/>
+          <w:b w:val="false"/>
+          <w:bCs w:val="false"/>
+          <w:sz w:val="24"/>
+          <w:szCs w:val="24"/>
+        </w:rPr>
+      </w:pPr>
+      <w:r>
+        <w:rPr>
+          <w:rFonts w:ascii="Times New Roman" w:hAnsi="Times New Roman"/>
+          <w:b w:val="false"/>
+          <w:bCs w:val="false"/>
+          <w:sz w:val="24"/>
+          <w:szCs w:val="24"/>
+        </w:rPr>
+        <w:tab/>
+        <w:t>5.1 Assumptions and Dependencies.........................................................................................</w:t>
+        <w:tab/>
+        <w:t>4</w:t>
+      </w:r>
+    </w:p>
+    <w:p>
+      <w:pPr>
+        <w:pStyle w:val="Normal"/>
+        <w:widowControl w:val="false"/>
+        <w:tabs>
+          <w:tab w:val="left" w:pos="450" w:leader="none"/>
+        </w:tabs>
+        <w:suppressAutoHyphens w:val="true"/>
+        <w:bidi w:val="0"/>
+        <w:spacing w:before="0" w:after="0"/>
+        <w:ind w:left="0" w:right="0" w:hanging="0"/>
+        <w:jc w:val="both"/>
+        <w:rPr>
+          <w:rFonts w:ascii="Times New Roman" w:hAnsi="Times New Roman"/>
+          <w:b w:val="false"/>
+          <w:bCs w:val="false"/>
+          <w:sz w:val="24"/>
+          <w:szCs w:val="24"/>
+        </w:rPr>
+      </w:pPr>
+      <w:r>
+        <w:rPr>
+          <w:rFonts w:ascii="Times New Roman" w:hAnsi="Times New Roman"/>
+          <w:b w:val="false"/>
+          <w:bCs w:val="false"/>
+          <w:sz w:val="24"/>
+          <w:szCs w:val="24"/>
+        </w:rPr>
+        <w:tab/>
+        <w:t>5.2 Acronyms and Abbreviations.............................................................................................</w:t>
+        <w:tab/>
+        <w:t>4</w:t>
+      </w:r>
+    </w:p>
+    <w:p>
+      <w:pPr>
+        <w:pStyle w:val="Normal"/>
+        <w:spacing w:before="0" w:after="0"/>
+        <w:rPr/>
+      </w:pPr>
+      <w:r>
+        <w:rPr/>
+      </w:r>
+    </w:p>
+    <w:p>
+      <w:pPr>
+        <w:pStyle w:val="Normal"/>
+        <w:pageBreakBefore/>
+        <w:spacing w:before="0" w:after="0"/>
         <w:rPr>
           <w:rFonts w:ascii="Times New Roman" w:hAnsi="Times New Roman"/>
           <w:b/>
@@ -402,13 +1820,7 @@
         </w:rPr>
         <w:tab/>
         <w:tab/>
-        <w:t>N</w:t>
-      </w:r>
-      <w:r>
-        <w:rPr>
-          <w:rFonts w:ascii="Times New Roman" w:hAnsi="Times New Roman"/>
-        </w:rPr>
-        <w:t>ot applicable</w:t>
+        <w:t>Not applicable</w:t>
       </w:r>
     </w:p>
     <w:p>
@@ -754,13 +2166,7 @@
           <w:rFonts w:ascii="Times New Roman" w:hAnsi="Times New Roman"/>
         </w:rPr>
         <w:tab/>
-        <w:t>N</w:t>
-      </w:r>
-      <w:r>
-        <w:rPr>
-          <w:rFonts w:ascii="Times New Roman" w:hAnsi="Times New Roman"/>
-        </w:rPr>
-        <w:t>ot applicable</w:t>
+        <w:t>Not applicable</w:t>
       </w:r>
     </w:p>
     <w:p>
@@ -973,6 +2379,7 @@
         </w:tabs>
         <w:spacing w:before="0" w:after="0"/>
         <w:ind w:left="720" w:right="0" w:hanging="0"/>
+        <w:contextualSpacing/>
         <w:rPr>
           <w:rFonts w:ascii="Times New Roman" w:hAnsi="Times New Roman"/>
         </w:rPr>
@@ -992,6 +2399,7 @@
         </w:tabs>
         <w:spacing w:before="0" w:after="0"/>
         <w:ind w:left="720" w:right="0" w:hanging="0"/>
+        <w:contextualSpacing/>
         <w:rPr>
           <w:rFonts w:ascii="Times New Roman" w:hAnsi="Times New Roman"/>
         </w:rPr>
@@ -1011,6 +2419,7 @@
         </w:tabs>
         <w:spacing w:before="0" w:after="0"/>
         <w:ind w:left="720" w:right="0" w:hanging="0"/>
+        <w:contextualSpacing/>
         <w:rPr>
           <w:rFonts w:ascii="Times New Roman" w:hAnsi="Times New Roman"/>
         </w:rPr>
@@ -1065,6 +2474,7 @@
       <w:pPr>
         <w:pStyle w:val="ListParagraph"/>
         <w:spacing w:before="0" w:after="0"/>
+        <w:contextualSpacing/>
         <w:rPr>
           <w:rFonts w:ascii="Times New Roman" w:hAnsi="Times New Roman"/>
         </w:rPr>
@@ -1080,6 +2490,7 @@
       <w:pPr>
         <w:pStyle w:val="ListParagraph"/>
         <w:spacing w:before="0" w:after="0"/>
+        <w:contextualSpacing/>
         <w:rPr>
           <w:rFonts w:ascii="Times New Roman" w:hAnsi="Times New Roman"/>
         </w:rPr>
@@ -1095,6 +2506,7 @@
       <w:pPr>
         <w:pStyle w:val="ListParagraph"/>
         <w:spacing w:before="0" w:after="0"/>
+        <w:contextualSpacing/>
         <w:rPr>
           <w:rFonts w:ascii="Times New Roman" w:hAnsi="Times New Roman"/>
         </w:rPr>
@@ -1110,6 +2522,7 @@
       <w:pPr>
         <w:pStyle w:val="ListParagraph"/>
         <w:spacing w:before="0" w:after="0"/>
+        <w:contextualSpacing/>
         <w:rPr>
           <w:rFonts w:ascii="Times New Roman" w:hAnsi="Times New Roman"/>
         </w:rPr>
@@ -1125,6 +2538,7 @@
       <w:pPr>
         <w:pStyle w:val="ListParagraph"/>
         <w:spacing w:before="0" w:after="0"/>
+        <w:contextualSpacing/>
         <w:rPr>
           <w:rFonts w:ascii="Times New Roman" w:hAnsi="Times New Roman"/>
         </w:rPr>
@@ -1157,6 +2571,7 @@
     <w:p>
       <w:pPr>
         <w:pStyle w:val="Normal"/>
+        <w:pageBreakBefore/>
         <w:spacing w:before="0" w:after="0"/>
         <w:rPr>
           <w:rFonts w:ascii="Times New Roman" w:hAnsi="Times New Roman"/>
@@ -1178,6 +2593,7 @@
         <w:pStyle w:val="ListParagraph"/>
         <w:spacing w:before="0" w:after="0"/>
         <w:ind w:left="360" w:right="0" w:hanging="0"/>
+        <w:contextualSpacing/>
         <w:rPr>
           <w:rFonts w:ascii="Times New Roman" w:hAnsi="Times New Roman"/>
         </w:rPr>
@@ -1200,6 +2616,7 @@
         <w:pStyle w:val="ListParagraph"/>
         <w:spacing w:before="0" w:after="0"/>
         <w:ind w:left="360" w:right="0" w:hanging="0"/>
+        <w:contextualSpacing/>
         <w:rPr>
           <w:rFonts w:ascii="Times New Roman" w:hAnsi="Times New Roman"/>
         </w:rPr>
@@ -1254,6 +2671,7 @@
         <w:pStyle w:val="ListParagraph"/>
         <w:spacing w:before="0" w:after="0"/>
         <w:ind w:left="720" w:right="0" w:hanging="0"/>
+        <w:contextualSpacing/>
         <w:jc w:val="both"/>
         <w:rPr>
           <w:rFonts w:ascii="Times New Roman" w:hAnsi="Times New Roman"/>
@@ -1310,6 +2728,7 @@
         <w:pStyle w:val="ListParagraph"/>
         <w:spacing w:before="0" w:after="0"/>
         <w:ind w:left="720" w:right="0" w:hanging="0"/>
+        <w:contextualSpacing/>
         <w:jc w:val="both"/>
         <w:rPr>
           <w:rFonts w:ascii="Times New Roman" w:hAnsi="Times New Roman"/>
@@ -1366,6 +2785,7 @@
         <w:pStyle w:val="ListParagraph"/>
         <w:spacing w:before="0" w:after="0"/>
         <w:ind w:left="720" w:right="0" w:hanging="0"/>
+        <w:contextualSpacing/>
         <w:jc w:val="both"/>
         <w:rPr>
           <w:rFonts w:ascii="Times New Roman" w:hAnsi="Times New Roman"/>
@@ -1860,6 +3280,7 @@
         <w:pStyle w:val="ListParagraph"/>
         <w:spacing w:before="0" w:after="0"/>
         <w:ind w:left="720" w:right="0" w:hanging="0"/>
+        <w:contextualSpacing/>
         <w:rPr>
           <w:rFonts w:ascii="Times New Roman" w:hAnsi="Times New Roman"/>
         </w:rPr>
@@ -1902,6 +3323,7 @@
     <w:p>
       <w:pPr>
         <w:pStyle w:val="Normal"/>
+        <w:pageBreakBefore/>
         <w:spacing w:before="0" w:after="0"/>
         <w:rPr>
           <w:rFonts w:ascii="Times New Roman" w:hAnsi="Times New Roman"/>
@@ -1923,6 +3345,7 @@
         <w:pStyle w:val="ListParagraph"/>
         <w:spacing w:before="0" w:after="0"/>
         <w:ind w:left="360" w:right="0" w:hanging="0"/>
+        <w:contextualSpacing/>
         <w:rPr>
           <w:rFonts w:ascii="Times New Roman" w:hAnsi="Times New Roman"/>
         </w:rPr>
@@ -1936,23 +3359,17 @@
     </w:p>
     <w:p>
       <w:pPr>
-        <w:pStyle w:val="ListParagraph"/>
-        <w:spacing w:before="0" w:after="0"/>
-        <w:ind w:left="0" w:right="0" w:hanging="0"/>
-        <w:rPr>
-          <w:rFonts w:ascii="Times New Roman" w:hAnsi="Times New Roman"/>
-        </w:rPr>
-      </w:pPr>
-      <w:r>
-        <w:rPr>
-          <w:rFonts w:ascii="Times New Roman" w:hAnsi="Times New Roman"/>
-        </w:rPr>
-      </w:r>
-    </w:p>
-    <w:p>
-      <w:pPr>
-        <w:pStyle w:val="Normal"/>
-        <w:pageBreakBefore/>
+        <w:pStyle w:val="Normal"/>
+        <w:spacing w:before="0" w:after="0"/>
+        <w:rPr/>
+      </w:pPr>
+      <w:r>
+        <w:rPr/>
+      </w:r>
+    </w:p>
+    <w:p>
+      <w:pPr>
+        <w:pStyle w:val="Normal"/>
         <w:spacing w:before="0" w:after="0"/>
         <w:rPr>
           <w:rFonts w:ascii="Times New Roman" w:hAnsi="Times New Roman"/>
@@ -1997,6 +3414,7 @@
           <w:numId w:val="5"/>
         </w:numPr>
         <w:spacing w:before="0" w:after="0"/>
+        <w:contextualSpacing/>
         <w:rPr>
           <w:rFonts w:ascii="Times New Roman" w:hAnsi="Times New Roman"/>
         </w:rPr>
@@ -2016,6 +3434,7 @@
           <w:numId w:val="5"/>
         </w:numPr>
         <w:spacing w:before="0" w:after="0"/>
+        <w:contextualSpacing/>
         <w:rPr>
           <w:rFonts w:ascii="Times New Roman" w:hAnsi="Times New Roman"/>
         </w:rPr>
@@ -2032,6 +3451,7 @@
         <w:pStyle w:val="ListParagraph"/>
         <w:spacing w:before="0" w:after="0"/>
         <w:ind w:left="0" w:right="0" w:hanging="0"/>
+        <w:contextualSpacing/>
         <w:rPr>
           <w:rFonts w:ascii="Times New Roman" w:hAnsi="Times New Roman"/>
         </w:rPr>
@@ -2070,6 +3490,7 @@
           <w:numId w:val="6"/>
         </w:numPr>
         <w:spacing w:before="0" w:after="0"/>
+        <w:contextualSpacing/>
         <w:rPr>
           <w:rFonts w:ascii="Times New Roman" w:hAnsi="Times New Roman"/>
         </w:rPr>
@@ -2089,6 +3510,7 @@
           <w:numId w:val="6"/>
         </w:numPr>
         <w:spacing w:before="0" w:after="0"/>
+        <w:contextualSpacing/>
         <w:rPr>
           <w:rFonts w:ascii="Times New Roman" w:hAnsi="Times New Roman"/>
         </w:rPr>
@@ -2108,6 +3530,7 @@
           <w:numId w:val="6"/>
         </w:numPr>
         <w:spacing w:before="0" w:after="0"/>
+        <w:contextualSpacing/>
         <w:rPr>
           <w:rFonts w:ascii="Times New Roman" w:hAnsi="Times New Roman"/>
         </w:rPr>
@@ -2127,6 +3550,7 @@
           <w:numId w:val="6"/>
         </w:numPr>
         <w:spacing w:before="0" w:after="0"/>
+        <w:contextualSpacing/>
         <w:rPr>
           <w:rFonts w:ascii="Times New Roman" w:hAnsi="Times New Roman"/>
         </w:rPr>
@@ -2146,6 +3570,7 @@
           <w:numId w:val="6"/>
         </w:numPr>
         <w:spacing w:before="0" w:after="0"/>
+        <w:contextualSpacing/>
         <w:rPr>
           <w:rFonts w:ascii="Times New Roman" w:hAnsi="Times New Roman"/>
         </w:rPr>
@@ -2165,6 +3590,7 @@
           <w:numId w:val="6"/>
         </w:numPr>
         <w:spacing w:before="0" w:after="0"/>
+        <w:contextualSpacing/>
         <w:rPr>
           <w:rFonts w:ascii="Times New Roman" w:hAnsi="Times New Roman"/>
         </w:rPr>
@@ -2176,16 +3602,803 @@
         <w:t>Hotspot: portion of code in a repository that is deemed a potential troublesome area.</w:t>
       </w:r>
     </w:p>
+    <w:p>
+      <w:pPr>
+        <w:pStyle w:val="ListParagraph"/>
+        <w:pageBreakBefore/>
+        <w:spacing w:before="0" w:after="0"/>
+        <w:ind w:left="0" w:right="0" w:hanging="0"/>
+        <w:contextualSpacing/>
+        <w:rPr>
+          <w:b w:val="false"/>
+          <w:bCs w:val="false"/>
+        </w:rPr>
+      </w:pPr>
+      <w:r>
+        <w:rPr>
+          <w:b w:val="false"/>
+          <w:bCs w:val="false"/>
+        </w:rPr>
+      </w:r>
+    </w:p>
+    <w:p>
+      <w:pPr>
+        <w:pStyle w:val="ListParagraph"/>
+        <w:spacing w:before="0" w:after="0"/>
+        <w:ind w:left="0" w:right="0" w:hanging="0"/>
+        <w:contextualSpacing/>
+        <w:rPr>
+          <w:b w:val="false"/>
+          <w:bCs w:val="false"/>
+        </w:rPr>
+      </w:pPr>
+      <w:r>
+        <w:rPr>
+          <w:b w:val="false"/>
+          <w:bCs w:val="false"/>
+        </w:rPr>
+      </w:r>
+    </w:p>
+    <w:p>
+      <w:pPr>
+        <w:pStyle w:val="ListParagraph"/>
+        <w:spacing w:before="0" w:after="0"/>
+        <w:ind w:left="0" w:right="0" w:hanging="0"/>
+        <w:contextualSpacing/>
+        <w:rPr>
+          <w:rFonts w:ascii="Times New Roman" w:hAnsi="Times New Roman"/>
+          <w:b/>
+          <w:bCs/>
+        </w:rPr>
+      </w:pPr>
+      <w:r>
+        <w:rPr>
+          <w:rFonts w:ascii="Times New Roman" w:hAnsi="Times New Roman"/>
+          <w:b/>
+          <w:bCs/>
+        </w:rPr>
+        <w:t>Team Members</w:t>
+      </w:r>
+    </w:p>
+    <w:p>
+      <w:pPr>
+        <w:pStyle w:val="ListParagraph"/>
+        <w:spacing w:before="0" w:after="0"/>
+        <w:ind w:left="0" w:right="0" w:hanging="0"/>
+        <w:contextualSpacing/>
+        <w:rPr>
+          <w:b w:val="false"/>
+          <w:bCs w:val="false"/>
+        </w:rPr>
+      </w:pPr>
+      <w:r>
+        <w:rPr>
+          <w:b w:val="false"/>
+          <w:bCs w:val="false"/>
+        </w:rPr>
+      </w:r>
+    </w:p>
+    <w:p>
+      <w:pPr>
+        <w:pStyle w:val="ListParagraph"/>
+        <w:spacing w:before="0" w:after="0"/>
+        <w:ind w:left="0" w:right="0" w:hanging="0"/>
+        <w:contextualSpacing/>
+        <w:rPr>
+          <w:b w:val="false"/>
+          <w:bCs w:val="false"/>
+        </w:rPr>
+      </w:pPr>
+      <w:r>
+        <w:rPr>
+          <w:b w:val="false"/>
+          <w:bCs w:val="false"/>
+        </w:rPr>
+      </w:r>
+    </w:p>
+    <w:p>
+      <w:pPr>
+        <w:pStyle w:val="ListParagraph"/>
+        <w:spacing w:before="0" w:after="0"/>
+        <w:ind w:left="0" w:right="0" w:hanging="0"/>
+        <w:contextualSpacing/>
+        <w:rPr>
+          <w:b w:val="false"/>
+          <w:bCs w:val="false"/>
+        </w:rPr>
+      </w:pPr>
+      <w:r>
+        <w:rPr>
+          <w:b w:val="false"/>
+          <w:bCs w:val="false"/>
+        </w:rPr>
+      </w:r>
+    </w:p>
+    <w:p>
+      <w:pPr>
+        <w:pStyle w:val="ListParagraph"/>
+        <w:spacing w:before="0" w:after="0"/>
+        <w:ind w:left="0" w:right="0" w:hanging="0"/>
+        <w:contextualSpacing/>
+        <w:rPr>
+          <w:rFonts w:ascii="Times New Roman" w:hAnsi="Times New Roman"/>
+          <w:b w:val="false"/>
+          <w:bCs w:val="false"/>
+        </w:rPr>
+      </w:pPr>
+      <w:r>
+        <w:rPr>
+          <w:rFonts w:ascii="Times New Roman" w:hAnsi="Times New Roman"/>
+          <w:b w:val="false"/>
+          <w:bCs w:val="false"/>
+        </w:rPr>
+        <w:t>_____________________________________________</w:t>
+        <w:tab/>
+        <w:tab/>
+        <w:tab/>
+        <w:t>_________________</w:t>
+      </w:r>
+    </w:p>
+    <w:p>
+      <w:pPr>
+        <w:pStyle w:val="ListParagraph"/>
+        <w:spacing w:before="0" w:after="0"/>
+        <w:ind w:left="0" w:right="0" w:hanging="0"/>
+        <w:contextualSpacing/>
+        <w:rPr>
+          <w:rFonts w:ascii="Times New Roman" w:hAnsi="Times New Roman"/>
+          <w:b w:val="false"/>
+          <w:bCs w:val="false"/>
+        </w:rPr>
+      </w:pPr>
+      <w:r>
+        <w:rPr>
+          <w:rFonts w:ascii="Times New Roman" w:hAnsi="Times New Roman"/>
+          <w:b w:val="false"/>
+          <w:bCs w:val="false"/>
+        </w:rPr>
+        <w:t>Signature</w:t>
+        <w:tab/>
+        <w:tab/>
+        <w:tab/>
+        <w:tab/>
+        <w:tab/>
+        <w:tab/>
+        <w:tab/>
+        <w:tab/>
+        <w:tab/>
+        <w:t>Date</w:t>
+      </w:r>
+    </w:p>
+    <w:p>
+      <w:pPr>
+        <w:pStyle w:val="ListParagraph"/>
+        <w:spacing w:before="0" w:after="0"/>
+        <w:ind w:left="0" w:right="0" w:hanging="0"/>
+        <w:contextualSpacing/>
+        <w:rPr>
+          <w:b w:val="false"/>
+          <w:bCs w:val="false"/>
+        </w:rPr>
+      </w:pPr>
+      <w:r>
+        <w:rPr>
+          <w:b w:val="false"/>
+          <w:bCs w:val="false"/>
+        </w:rPr>
+      </w:r>
+    </w:p>
+    <w:p>
+      <w:pPr>
+        <w:pStyle w:val="ListParagraph"/>
+        <w:spacing w:before="0" w:after="0"/>
+        <w:ind w:left="0" w:right="0" w:hanging="0"/>
+        <w:contextualSpacing/>
+        <w:rPr>
+          <w:b w:val="false"/>
+          <w:bCs w:val="false"/>
+        </w:rPr>
+      </w:pPr>
+      <w:r>
+        <w:rPr>
+          <w:b w:val="false"/>
+          <w:bCs w:val="false"/>
+        </w:rPr>
+      </w:r>
+    </w:p>
+    <w:p>
+      <w:pPr>
+        <w:pStyle w:val="ListParagraph"/>
+        <w:spacing w:before="0" w:after="0"/>
+        <w:ind w:left="0" w:right="0" w:hanging="0"/>
+        <w:contextualSpacing/>
+        <w:rPr>
+          <w:b w:val="false"/>
+          <w:bCs w:val="false"/>
+        </w:rPr>
+      </w:pPr>
+      <w:r>
+        <w:rPr>
+          <w:b w:val="false"/>
+          <w:bCs w:val="false"/>
+        </w:rPr>
+      </w:r>
+    </w:p>
+    <w:p>
+      <w:pPr>
+        <w:pStyle w:val="ListParagraph"/>
+        <w:spacing w:before="0" w:after="0"/>
+        <w:ind w:left="0" w:right="0" w:hanging="0"/>
+        <w:contextualSpacing/>
+        <w:rPr>
+          <w:rFonts w:ascii="Times New Roman" w:hAnsi="Times New Roman"/>
+          <w:b w:val="false"/>
+          <w:bCs w:val="false"/>
+        </w:rPr>
+      </w:pPr>
+      <w:r>
+        <w:rPr>
+          <w:rFonts w:ascii="Times New Roman" w:hAnsi="Times New Roman"/>
+          <w:b w:val="false"/>
+          <w:bCs w:val="false"/>
+        </w:rPr>
+        <w:t>_____________________________________________</w:t>
+        <w:tab/>
+        <w:tab/>
+        <w:tab/>
+        <w:t>_________________</w:t>
+      </w:r>
+    </w:p>
+    <w:p>
+      <w:pPr>
+        <w:pStyle w:val="ListParagraph"/>
+        <w:spacing w:before="0" w:after="0"/>
+        <w:ind w:left="0" w:right="0" w:hanging="0"/>
+        <w:contextualSpacing/>
+        <w:rPr>
+          <w:rFonts w:ascii="Times New Roman" w:hAnsi="Times New Roman"/>
+          <w:b w:val="false"/>
+          <w:bCs w:val="false"/>
+        </w:rPr>
+      </w:pPr>
+      <w:r>
+        <w:rPr>
+          <w:rFonts w:ascii="Times New Roman" w:hAnsi="Times New Roman"/>
+          <w:b w:val="false"/>
+          <w:bCs w:val="false"/>
+        </w:rPr>
+        <w:t>Signature</w:t>
+        <w:tab/>
+        <w:tab/>
+        <w:tab/>
+        <w:tab/>
+        <w:tab/>
+        <w:tab/>
+        <w:tab/>
+        <w:tab/>
+        <w:tab/>
+        <w:t>Date</w:t>
+      </w:r>
+    </w:p>
+    <w:p>
+      <w:pPr>
+        <w:pStyle w:val="ListParagraph"/>
+        <w:spacing w:before="0" w:after="0"/>
+        <w:ind w:left="0" w:right="0" w:hanging="0"/>
+        <w:contextualSpacing/>
+        <w:rPr>
+          <w:b w:val="false"/>
+          <w:bCs w:val="false"/>
+        </w:rPr>
+      </w:pPr>
+      <w:r>
+        <w:rPr>
+          <w:b w:val="false"/>
+          <w:bCs w:val="false"/>
+        </w:rPr>
+      </w:r>
+    </w:p>
+    <w:p>
+      <w:pPr>
+        <w:pStyle w:val="ListParagraph"/>
+        <w:spacing w:before="0" w:after="0"/>
+        <w:ind w:left="0" w:right="0" w:hanging="0"/>
+        <w:contextualSpacing/>
+        <w:rPr>
+          <w:b w:val="false"/>
+          <w:bCs w:val="false"/>
+        </w:rPr>
+      </w:pPr>
+      <w:r>
+        <w:rPr>
+          <w:b w:val="false"/>
+          <w:bCs w:val="false"/>
+        </w:rPr>
+      </w:r>
+    </w:p>
+    <w:p>
+      <w:pPr>
+        <w:pStyle w:val="ListParagraph"/>
+        <w:spacing w:before="0" w:after="0"/>
+        <w:ind w:left="0" w:right="0" w:hanging="0"/>
+        <w:contextualSpacing/>
+        <w:rPr>
+          <w:b w:val="false"/>
+          <w:bCs w:val="false"/>
+        </w:rPr>
+      </w:pPr>
+      <w:r>
+        <w:rPr>
+          <w:b w:val="false"/>
+          <w:bCs w:val="false"/>
+        </w:rPr>
+      </w:r>
+    </w:p>
+    <w:p>
+      <w:pPr>
+        <w:pStyle w:val="ListParagraph"/>
+        <w:spacing w:before="0" w:after="0"/>
+        <w:ind w:left="0" w:right="0" w:hanging="0"/>
+        <w:contextualSpacing/>
+        <w:rPr>
+          <w:rFonts w:ascii="Times New Roman" w:hAnsi="Times New Roman"/>
+          <w:b w:val="false"/>
+          <w:bCs w:val="false"/>
+        </w:rPr>
+      </w:pPr>
+      <w:r>
+        <w:rPr>
+          <w:rFonts w:ascii="Times New Roman" w:hAnsi="Times New Roman"/>
+          <w:b w:val="false"/>
+          <w:bCs w:val="false"/>
+        </w:rPr>
+        <w:t>_____________________________________________</w:t>
+        <w:tab/>
+        <w:tab/>
+        <w:tab/>
+        <w:t>_________________</w:t>
+      </w:r>
+    </w:p>
+    <w:p>
+      <w:pPr>
+        <w:pStyle w:val="ListParagraph"/>
+        <w:spacing w:before="0" w:after="0"/>
+        <w:ind w:left="0" w:right="0" w:hanging="0"/>
+        <w:contextualSpacing/>
+        <w:rPr>
+          <w:rFonts w:ascii="Times New Roman" w:hAnsi="Times New Roman"/>
+          <w:b w:val="false"/>
+          <w:bCs w:val="false"/>
+        </w:rPr>
+      </w:pPr>
+      <w:r>
+        <w:rPr>
+          <w:rFonts w:ascii="Times New Roman" w:hAnsi="Times New Roman"/>
+          <w:b w:val="false"/>
+          <w:bCs w:val="false"/>
+        </w:rPr>
+        <w:t>Signature</w:t>
+        <w:tab/>
+        <w:tab/>
+        <w:tab/>
+        <w:tab/>
+        <w:tab/>
+        <w:tab/>
+        <w:tab/>
+        <w:tab/>
+        <w:tab/>
+        <w:t>Date</w:t>
+      </w:r>
+    </w:p>
+    <w:p>
+      <w:pPr>
+        <w:pStyle w:val="ListParagraph"/>
+        <w:spacing w:before="0" w:after="0"/>
+        <w:ind w:left="0" w:right="0" w:hanging="0"/>
+        <w:contextualSpacing/>
+        <w:rPr>
+          <w:b w:val="false"/>
+          <w:bCs w:val="false"/>
+        </w:rPr>
+      </w:pPr>
+      <w:r>
+        <w:rPr>
+          <w:b w:val="false"/>
+          <w:bCs w:val="false"/>
+        </w:rPr>
+      </w:r>
+    </w:p>
+    <w:p>
+      <w:pPr>
+        <w:pStyle w:val="ListParagraph"/>
+        <w:spacing w:before="0" w:after="0"/>
+        <w:ind w:left="0" w:right="0" w:hanging="0"/>
+        <w:contextualSpacing/>
+        <w:rPr>
+          <w:b w:val="false"/>
+          <w:bCs w:val="false"/>
+        </w:rPr>
+      </w:pPr>
+      <w:r>
+        <w:rPr>
+          <w:b w:val="false"/>
+          <w:bCs w:val="false"/>
+        </w:rPr>
+      </w:r>
+    </w:p>
+    <w:p>
+      <w:pPr>
+        <w:pStyle w:val="ListParagraph"/>
+        <w:spacing w:before="0" w:after="0"/>
+        <w:ind w:left="0" w:right="0" w:hanging="0"/>
+        <w:contextualSpacing/>
+        <w:rPr>
+          <w:b w:val="false"/>
+          <w:bCs w:val="false"/>
+        </w:rPr>
+      </w:pPr>
+      <w:r>
+        <w:rPr>
+          <w:b w:val="false"/>
+          <w:bCs w:val="false"/>
+        </w:rPr>
+      </w:r>
+    </w:p>
+    <w:p>
+      <w:pPr>
+        <w:pStyle w:val="ListParagraph"/>
+        <w:spacing w:before="0" w:after="0"/>
+        <w:ind w:left="0" w:right="0" w:hanging="0"/>
+        <w:contextualSpacing/>
+        <w:rPr>
+          <w:rFonts w:ascii="Times New Roman" w:hAnsi="Times New Roman"/>
+          <w:b/>
+          <w:bCs/>
+        </w:rPr>
+      </w:pPr>
+      <w:r>
+        <w:rPr>
+          <w:rFonts w:ascii="Times New Roman" w:hAnsi="Times New Roman"/>
+          <w:b/>
+          <w:bCs/>
+        </w:rPr>
+        <w:t>Client</w:t>
+      </w:r>
+    </w:p>
+    <w:p>
+      <w:pPr>
+        <w:pStyle w:val="ListParagraph"/>
+        <w:spacing w:before="0" w:after="0"/>
+        <w:ind w:left="0" w:right="0" w:hanging="0"/>
+        <w:contextualSpacing/>
+        <w:rPr>
+          <w:b w:val="false"/>
+          <w:bCs w:val="false"/>
+        </w:rPr>
+      </w:pPr>
+      <w:r>
+        <w:rPr>
+          <w:b w:val="false"/>
+          <w:bCs w:val="false"/>
+        </w:rPr>
+      </w:r>
+    </w:p>
+    <w:p>
+      <w:pPr>
+        <w:pStyle w:val="ListParagraph"/>
+        <w:spacing w:before="0" w:after="0"/>
+        <w:ind w:left="0" w:right="0" w:hanging="0"/>
+        <w:contextualSpacing/>
+        <w:rPr>
+          <w:b w:val="false"/>
+          <w:bCs w:val="false"/>
+        </w:rPr>
+      </w:pPr>
+      <w:r>
+        <w:rPr>
+          <w:b w:val="false"/>
+          <w:bCs w:val="false"/>
+        </w:rPr>
+      </w:r>
+    </w:p>
+    <w:p>
+      <w:pPr>
+        <w:pStyle w:val="ListParagraph"/>
+        <w:spacing w:before="0" w:after="0"/>
+        <w:ind w:left="0" w:right="0" w:hanging="0"/>
+        <w:contextualSpacing/>
+        <w:rPr>
+          <w:b w:val="false"/>
+          <w:bCs w:val="false"/>
+        </w:rPr>
+      </w:pPr>
+      <w:r>
+        <w:rPr>
+          <w:b w:val="false"/>
+          <w:bCs w:val="false"/>
+        </w:rPr>
+      </w:r>
+    </w:p>
+    <w:p>
+      <w:pPr>
+        <w:pStyle w:val="ListParagraph"/>
+        <w:spacing w:before="0" w:after="0"/>
+        <w:ind w:left="0" w:right="0" w:hanging="0"/>
+        <w:contextualSpacing/>
+        <w:rPr>
+          <w:rFonts w:ascii="Times New Roman" w:hAnsi="Times New Roman"/>
+          <w:b w:val="false"/>
+          <w:bCs w:val="false"/>
+        </w:rPr>
+      </w:pPr>
+      <w:r>
+        <w:rPr>
+          <w:rFonts w:ascii="Times New Roman" w:hAnsi="Times New Roman"/>
+          <w:b w:val="false"/>
+          <w:bCs w:val="false"/>
+        </w:rPr>
+        <w:t>_____________________________________________</w:t>
+        <w:tab/>
+        <w:tab/>
+        <w:tab/>
+        <w:t>_________________</w:t>
+      </w:r>
+    </w:p>
+    <w:p>
+      <w:pPr>
+        <w:pStyle w:val="ListParagraph"/>
+        <w:spacing w:before="0" w:after="0"/>
+        <w:ind w:left="0" w:right="0" w:hanging="0"/>
+        <w:contextualSpacing/>
+        <w:rPr>
+          <w:rFonts w:ascii="Times New Roman" w:hAnsi="Times New Roman"/>
+          <w:b w:val="false"/>
+          <w:bCs w:val="false"/>
+        </w:rPr>
+      </w:pPr>
+      <w:r>
+        <w:rPr>
+          <w:rFonts w:ascii="Times New Roman" w:hAnsi="Times New Roman"/>
+          <w:b w:val="false"/>
+          <w:bCs w:val="false"/>
+        </w:rPr>
+        <w:t>Signature</w:t>
+        <w:tab/>
+        <w:tab/>
+        <w:tab/>
+        <w:tab/>
+        <w:tab/>
+        <w:tab/>
+        <w:tab/>
+        <w:tab/>
+        <w:tab/>
+        <w:t>Date</w:t>
+      </w:r>
+    </w:p>
+    <w:p>
+      <w:pPr>
+        <w:pStyle w:val="ListParagraph"/>
+        <w:spacing w:before="0" w:after="0"/>
+        <w:ind w:left="0" w:right="0" w:hanging="0"/>
+        <w:contextualSpacing/>
+        <w:rPr>
+          <w:b w:val="false"/>
+          <w:bCs w:val="false"/>
+        </w:rPr>
+      </w:pPr>
+      <w:r>
+        <w:rPr>
+          <w:b w:val="false"/>
+          <w:bCs w:val="false"/>
+        </w:rPr>
+      </w:r>
+    </w:p>
+    <w:p>
+      <w:pPr>
+        <w:pStyle w:val="ListParagraph"/>
+        <w:spacing w:before="0" w:after="0"/>
+        <w:ind w:left="0" w:right="0" w:hanging="0"/>
+        <w:contextualSpacing/>
+        <w:rPr>
+          <w:b w:val="false"/>
+          <w:bCs w:val="false"/>
+        </w:rPr>
+      </w:pPr>
+      <w:r>
+        <w:rPr>
+          <w:b w:val="false"/>
+          <w:bCs w:val="false"/>
+        </w:rPr>
+      </w:r>
+    </w:p>
+    <w:p>
+      <w:pPr>
+        <w:pStyle w:val="ListParagraph"/>
+        <w:spacing w:before="0" w:after="0"/>
+        <w:ind w:left="0" w:right="0" w:hanging="0"/>
+        <w:contextualSpacing/>
+        <w:rPr>
+          <w:b w:val="false"/>
+          <w:bCs w:val="false"/>
+        </w:rPr>
+      </w:pPr>
+      <w:r>
+        <w:rPr>
+          <w:b w:val="false"/>
+          <w:bCs w:val="false"/>
+        </w:rPr>
+      </w:r>
+    </w:p>
+    <w:p>
+      <w:pPr>
+        <w:pStyle w:val="ListParagraph"/>
+        <w:spacing w:before="0" w:after="0"/>
+        <w:ind w:left="0" w:right="0" w:hanging="0"/>
+        <w:contextualSpacing/>
+        <w:rPr>
+          <w:rFonts w:ascii="Times New Roman" w:hAnsi="Times New Roman"/>
+          <w:b/>
+          <w:bCs/>
+        </w:rPr>
+      </w:pPr>
+      <w:r>
+        <w:rPr>
+          <w:rFonts w:ascii="Times New Roman" w:hAnsi="Times New Roman"/>
+          <w:b/>
+          <w:bCs/>
+        </w:rPr>
+        <w:t>Oversight</w:t>
+      </w:r>
+    </w:p>
+    <w:p>
+      <w:pPr>
+        <w:pStyle w:val="ListParagraph"/>
+        <w:spacing w:before="0" w:after="0"/>
+        <w:ind w:left="0" w:right="0" w:hanging="0"/>
+        <w:contextualSpacing/>
+        <w:rPr>
+          <w:b w:val="false"/>
+          <w:bCs w:val="false"/>
+        </w:rPr>
+      </w:pPr>
+      <w:r>
+        <w:rPr>
+          <w:b w:val="false"/>
+          <w:bCs w:val="false"/>
+        </w:rPr>
+      </w:r>
+    </w:p>
+    <w:p>
+      <w:pPr>
+        <w:pStyle w:val="ListParagraph"/>
+        <w:spacing w:before="0" w:after="0"/>
+        <w:ind w:left="0" w:right="0" w:hanging="0"/>
+        <w:contextualSpacing/>
+        <w:rPr>
+          <w:b w:val="false"/>
+          <w:bCs w:val="false"/>
+        </w:rPr>
+      </w:pPr>
+      <w:r>
+        <w:rPr>
+          <w:b w:val="false"/>
+          <w:bCs w:val="false"/>
+        </w:rPr>
+      </w:r>
+    </w:p>
+    <w:p>
+      <w:pPr>
+        <w:pStyle w:val="ListParagraph"/>
+        <w:spacing w:before="0" w:after="0"/>
+        <w:ind w:left="0" w:right="0" w:hanging="0"/>
+        <w:contextualSpacing/>
+        <w:rPr>
+          <w:b w:val="false"/>
+          <w:bCs w:val="false"/>
+        </w:rPr>
+      </w:pPr>
+      <w:r>
+        <w:rPr>
+          <w:b w:val="false"/>
+          <w:bCs w:val="false"/>
+        </w:rPr>
+      </w:r>
+    </w:p>
+    <w:p>
+      <w:pPr>
+        <w:pStyle w:val="ListParagraph"/>
+        <w:spacing w:before="0" w:after="0"/>
+        <w:ind w:left="0" w:right="0" w:hanging="0"/>
+        <w:contextualSpacing/>
+        <w:rPr>
+          <w:rFonts w:ascii="Times New Roman" w:hAnsi="Times New Roman"/>
+          <w:b w:val="false"/>
+          <w:bCs w:val="false"/>
+        </w:rPr>
+      </w:pPr>
+      <w:r>
+        <w:rPr>
+          <w:rFonts w:ascii="Times New Roman" w:hAnsi="Times New Roman"/>
+          <w:b w:val="false"/>
+          <w:bCs w:val="false"/>
+        </w:rPr>
+        <w:t>_____________________________________________</w:t>
+        <w:tab/>
+        <w:tab/>
+        <w:tab/>
+        <w:t>_________________</w:t>
+      </w:r>
+    </w:p>
+    <w:p>
+      <w:pPr>
+        <w:pStyle w:val="ListParagraph"/>
+        <w:spacing w:before="0" w:after="0"/>
+        <w:ind w:left="0" w:right="0" w:hanging="0"/>
+        <w:contextualSpacing/>
+        <w:rPr>
+          <w:rFonts w:ascii="Times New Roman" w:hAnsi="Times New Roman"/>
+          <w:b w:val="false"/>
+          <w:bCs w:val="false"/>
+        </w:rPr>
+      </w:pPr>
+      <w:r>
+        <w:rPr>
+          <w:rFonts w:ascii="Times New Roman" w:hAnsi="Times New Roman"/>
+          <w:b w:val="false"/>
+          <w:bCs w:val="false"/>
+        </w:rPr>
+        <w:t>Signature</w:t>
+        <w:tab/>
+        <w:tab/>
+        <w:tab/>
+        <w:tab/>
+        <w:tab/>
+        <w:tab/>
+        <w:tab/>
+        <w:tab/>
+        <w:tab/>
+        <w:t>Date</w:t>
+      </w:r>
+    </w:p>
     <w:sectPr>
+      <w:footerReference w:type="default" r:id="rId6"/>
       <w:type w:val="nextPage"/>
       <w:pgSz w:w="12240" w:h="15840"/>
-      <w:pgMar w:left="1134" w:right="1134" w:header="0" w:top="1134" w:footer="0" w:bottom="1134" w:gutter="0"/>
+      <w:pgMar w:left="1134" w:right="1134" w:header="0" w:top="1134" w:footer="1134" w:bottom="1693" w:gutter="0"/>
       <w:pgNumType w:fmt="decimal"/>
       <w:formProt w:val="false"/>
       <w:textDirection w:val="lrTb"/>
+      <w:docGrid w:type="default" w:linePitch="240" w:charSpace="4294961151"/>
     </w:sectPr>
   </w:body>
 </w:document>
+</file>
+
+<file path=word/footer1.xml><?xml version="1.0" encoding="utf-8"?>
+<w:ftr xmlns:o="urn:schemas-microsoft-com:office:office" xmlns:r="http://schemas.openxmlformats.org/officeDocument/2006/relationships" xmlns:v="urn:schemas-microsoft-com:vml" xmlns:w="http://schemas.openxmlformats.org/wordprocessingml/2006/main" xmlns:w10="urn:schemas-microsoft-com:office:word" xmlns:wp="http://schemas.openxmlformats.org/drawingml/2006/wordprocessingDrawing">
+  <w:p>
+    <w:pPr>
+      <w:pStyle w:val="Footer"/>
+      <w:rPr/>
+    </w:pPr>
+    <w:r>
+      <w:rPr/>
+      <w:fldChar w:fldCharType="begin"/>
+    </w:r>
+    <w:r>
+      <w:instrText> PAGE </w:instrText>
+    </w:r>
+    <w:r>
+      <w:fldChar w:fldCharType="separate"/>
+    </w:r>
+    <w:r>
+      <w:t>5</w:t>
+    </w:r>
+    <w:r>
+      <w:fldChar w:fldCharType="end"/>
+    </w:r>
+  </w:p>
+</w:ftr>
 </file>
 
 <file path=word/numbering.xml><?xml version="1.0" encoding="utf-8"?>
@@ -3175,10 +5388,12 @@
     <w:pPr>
       <w:widowControl w:val="false"/>
       <w:suppressAutoHyphens w:val="true"/>
+      <w:bidi w:val="0"/>
+      <w:jc w:val="left"/>
     </w:pPr>
     <w:rPr>
       <w:rFonts w:ascii="Liberation Serif" w:hAnsi="Liberation Serif" w:eastAsia="Droid Sans Fallback" w:cs="FreeSans"/>
-      <w:color w:val="auto"/>
+      <w:color w:val="00000A"/>
       <w:sz w:val="24"/>
       <w:szCs w:val="24"/>
       <w:lang w:val="en-US" w:eastAsia="zh-CN" w:bidi="hi-IN"/>
@@ -3202,6 +5417,18 @@
     <w:name w:val="Bullets"/>
     <w:rPr>
       <w:rFonts w:ascii="OpenSymbol" w:hAnsi="OpenSymbol" w:eastAsia="OpenSymbol" w:cs="OpenSymbol"/>
+    </w:rPr>
+  </w:style>
+  <w:style w:type="character" w:styleId="ListLabel2">
+    <w:name w:val="ListLabel 2"/>
+    <w:rPr>
+      <w:rFonts w:cs="Symbol"/>
+    </w:rPr>
+  </w:style>
+  <w:style w:type="character" w:styleId="ListLabel3">
+    <w:name w:val="ListLabel 3"/>
+    <w:rPr>
+      <w:rFonts w:cs="OpenSymbol"/>
     </w:rPr>
   </w:style>
   <w:style w:type="paragraph" w:styleId="Heading">
@@ -3269,5 +5496,17 @@
     </w:pPr>
     <w:rPr/>
   </w:style>
+  <w:style w:type="paragraph" w:styleId="ContentsHeading">
+    <w:name w:val="Contents Heading"/>
+    <w:basedOn w:val="Heading"/>
+    <w:pPr/>
+    <w:rPr/>
+  </w:style>
+  <w:style w:type="paragraph" w:styleId="Footer">
+    <w:name w:val="Footer"/>
+    <w:basedOn w:val="Normal"/>
+    <w:pPr/>
+    <w:rPr/>
+  </w:style>
 </w:styles>
 </file>
</xml_diff>

<commit_message>
Expanding Business and Domain section to explicitly declare the domain as that of software developers, project managers, and open source contributors
</commit_message>
<xml_diff>
--- a/Documentation/Project_Specification.docx
+++ b/Documentation/Project_Specification.docx
@@ -46,7 +46,6 @@
           <w:szCs w:val="24"/>
         </w:rPr>
       </w:pPr>
-      <w:proofErr w:type="gramStart"/>
       <w:r>
         <w:rPr>
           <w:rFonts w:ascii="Arial" w:hAnsi="Arial" w:cs="Arial"/>
@@ -54,17 +53,29 @@
           <w:sz w:val="28"/>
           <w:szCs w:val="24"/>
         </w:rPr>
-        <w:t>for</w:t>
-      </w:r>
-      <w:proofErr w:type="gramEnd"/>
-      <w:r>
+        <w:t>for the</w:t>
+      </w:r>
+    </w:p>
+    <w:p>
+      <w:pPr>
+        <w:pStyle w:val="NoSpacing"/>
+        <w:spacing w:after="240" w:line="276" w:lineRule="auto"/>
+        <w:jc w:val="center"/>
         <w:rPr>
           <w:rFonts w:ascii="Arial" w:hAnsi="Arial" w:cs="Arial"/>
           <w:b/>
           <w:sz w:val="28"/>
           <w:szCs w:val="24"/>
         </w:rPr>
-        <w:t xml:space="preserve"> the</w:t>
+      </w:pPr>
+      <w:r>
+        <w:rPr>
+          <w:rFonts w:ascii="Arial" w:hAnsi="Arial" w:cs="Arial"/>
+          <w:b/>
+          <w:sz w:val="28"/>
+          <w:szCs w:val="24"/>
+        </w:rPr>
+        <w:t>Hotspotter Bug Prediction Software</w:t>
       </w:r>
     </w:p>
     <w:p>
@@ -79,7 +90,6 @@
           <w:szCs w:val="24"/>
         </w:rPr>
       </w:pPr>
-      <w:proofErr w:type="spellStart"/>
       <w:r>
         <w:rPr>
           <w:rFonts w:ascii="Arial" w:hAnsi="Arial" w:cs="Arial"/>
@@ -87,18 +97,21 @@
           <w:sz w:val="28"/>
           <w:szCs w:val="24"/>
         </w:rPr>
-        <w:t>Hotspotter</w:t>
-      </w:r>
-      <w:proofErr w:type="spellEnd"/>
-      <w:r>
+        <w:t>CS 425 / CS 499 Senior Project</w:t>
+      </w:r>
+    </w:p>
+    <w:p>
+      <w:pPr>
+        <w:pStyle w:val="NoSpacing"/>
+        <w:spacing w:after="240" w:line="276" w:lineRule="auto"/>
+        <w:jc w:val="center"/>
         <w:rPr>
           <w:rFonts w:ascii="Arial" w:hAnsi="Arial" w:cs="Arial"/>
           <w:b/>
           <w:sz w:val="28"/>
           <w:szCs w:val="24"/>
         </w:rPr>
-        <w:t xml:space="preserve"> Bug Prediction Software</w:t>
-      </w:r>
+      </w:pPr>
     </w:p>
     <w:p>
       <w:pPr>
@@ -119,7 +132,7 @@
           <w:sz w:val="28"/>
           <w:szCs w:val="24"/>
         </w:rPr>
-        <w:t>CS 425 / CS 499 Senior Project</w:t>
+        <w:t>by</w:t>
       </w:r>
     </w:p>
     <w:p>
@@ -134,6 +147,15 @@
           <w:szCs w:val="24"/>
         </w:rPr>
       </w:pPr>
+      <w:r>
+        <w:rPr>
+          <w:rFonts w:ascii="Arial" w:hAnsi="Arial" w:cs="Arial"/>
+          <w:b/>
+          <w:sz w:val="28"/>
+          <w:szCs w:val="24"/>
+        </w:rPr>
+        <w:t>Nathan Reinhardt</w:t>
+      </w:r>
     </w:p>
     <w:p>
       <w:pPr>
@@ -147,7 +169,6 @@
           <w:szCs w:val="24"/>
         </w:rPr>
       </w:pPr>
-      <w:proofErr w:type="gramStart"/>
       <w:r>
         <w:rPr>
           <w:rFonts w:ascii="Arial" w:hAnsi="Arial" w:cs="Arial"/>
@@ -155,9 +176,8 @@
           <w:sz w:val="28"/>
           <w:szCs w:val="24"/>
         </w:rPr>
-        <w:t>by</w:t>
-      </w:r>
-      <w:proofErr w:type="gramEnd"/>
+        <w:t>Spencer Smith</w:t>
+      </w:r>
     </w:p>
     <w:p>
       <w:pPr>
@@ -178,7 +198,7 @@
           <w:sz w:val="28"/>
           <w:szCs w:val="24"/>
         </w:rPr>
-        <w:t>Nathan Reinhardt</w:t>
+        <w:t>Dylan Williams</w:t>
       </w:r>
     </w:p>
     <w:p>
@@ -193,14 +213,27 @@
           <w:szCs w:val="24"/>
         </w:rPr>
       </w:pPr>
-      <w:r>
+    </w:p>
+    <w:p>
+      <w:pPr>
+        <w:pStyle w:val="NoSpacing"/>
+        <w:spacing w:after="240" w:line="276" w:lineRule="auto"/>
+        <w:jc w:val="center"/>
         <w:rPr>
           <w:rFonts w:ascii="Arial" w:hAnsi="Arial" w:cs="Arial"/>
           <w:b/>
           <w:sz w:val="28"/>
           <w:szCs w:val="24"/>
         </w:rPr>
-        <w:t>Spencer Smith</w:t>
+      </w:pPr>
+      <w:r>
+        <w:rPr>
+          <w:rFonts w:ascii="Arial" w:hAnsi="Arial" w:cs="Arial"/>
+          <w:b/>
+          <w:sz w:val="28"/>
+          <w:szCs w:val="24"/>
+        </w:rPr>
+        <w:t>of</w:t>
       </w:r>
     </w:p>
     <w:p>
@@ -222,78 +255,8 @@
           <w:sz w:val="28"/>
           <w:szCs w:val="24"/>
         </w:rPr>
-        <w:t>Dylan Williams</w:t>
-      </w:r>
-    </w:p>
-    <w:p>
-      <w:pPr>
-        <w:pStyle w:val="NoSpacing"/>
-        <w:spacing w:after="240" w:line="276" w:lineRule="auto"/>
-        <w:jc w:val="center"/>
-        <w:rPr>
-          <w:rFonts w:ascii="Arial" w:hAnsi="Arial" w:cs="Arial"/>
-          <w:b/>
-          <w:sz w:val="28"/>
-          <w:szCs w:val="24"/>
-        </w:rPr>
-      </w:pPr>
-    </w:p>
-    <w:p>
-      <w:pPr>
-        <w:pStyle w:val="NoSpacing"/>
-        <w:spacing w:after="240" w:line="276" w:lineRule="auto"/>
-        <w:jc w:val="center"/>
-        <w:rPr>
-          <w:rFonts w:ascii="Arial" w:hAnsi="Arial" w:cs="Arial"/>
-          <w:b/>
-          <w:sz w:val="28"/>
-          <w:szCs w:val="24"/>
-        </w:rPr>
-      </w:pPr>
-      <w:proofErr w:type="gramStart"/>
-      <w:r>
-        <w:rPr>
-          <w:rFonts w:ascii="Arial" w:hAnsi="Arial" w:cs="Arial"/>
-          <w:b/>
-          <w:sz w:val="28"/>
-          <w:szCs w:val="24"/>
-        </w:rPr>
-        <w:t>of</w:t>
-      </w:r>
-      <w:proofErr w:type="gramEnd"/>
-    </w:p>
-    <w:p>
-      <w:pPr>
-        <w:pStyle w:val="NoSpacing"/>
-        <w:spacing w:after="240" w:line="276" w:lineRule="auto"/>
-        <w:jc w:val="center"/>
-        <w:rPr>
-          <w:rFonts w:ascii="Arial" w:hAnsi="Arial" w:cs="Arial"/>
-          <w:b/>
-          <w:sz w:val="28"/>
-          <w:szCs w:val="24"/>
-        </w:rPr>
-      </w:pPr>
-      <w:r>
-        <w:rPr>
-          <w:rFonts w:ascii="Arial" w:hAnsi="Arial" w:cs="Arial"/>
-          <w:b/>
-          <w:sz w:val="28"/>
-          <w:szCs w:val="24"/>
-        </w:rPr>
-        <w:t xml:space="preserve">Team </w:t>
-      </w:r>
-      <w:proofErr w:type="spellStart"/>
-      <w:r>
-        <w:rPr>
-          <w:rFonts w:ascii="Arial" w:hAnsi="Arial" w:cs="Arial"/>
-          <w:b/>
-          <w:sz w:val="28"/>
-          <w:szCs w:val="24"/>
-        </w:rPr>
-        <w:t>HotSpotter</w:t>
-      </w:r>
-      <w:proofErr w:type="spellEnd"/>
+        <w:t>Team HotSpotter</w:t>
+      </w:r>
     </w:p>
     <w:p>
       <w:pPr>
@@ -695,7 +658,6 @@
         </w:rPr>
         <w:t xml:space="preserve">The client seeks a system that, when provided a </w:t>
       </w:r>
-      <w:proofErr w:type="spellStart"/>
       <w:r>
         <w:rPr>
           <w:rFonts w:ascii="Arial" w:hAnsi="Arial" w:cs="Arial"/>
@@ -706,41 +668,44 @@
         </w:rPr>
         <w:t>git</w:t>
       </w:r>
-      <w:proofErr w:type="spellEnd"/>
-      <w:r>
-        <w:rPr>
-          <w:rFonts w:ascii="Arial" w:hAnsi="Arial" w:cs="Arial"/>
-          <w:sz w:val="24"/>
-          <w:szCs w:val="24"/>
-        </w:rPr>
-        <w:t xml:space="preserve"> code repository, identifies files within the repository that have a high likelihood of containing bugs. Existing systems provide similar results using various static metrics (i.e. lines of code, </w:t>
-      </w:r>
-      <w:proofErr w:type="spellStart"/>
-      <w:r>
-        <w:rPr>
-          <w:rFonts w:ascii="Arial" w:hAnsi="Arial" w:cs="Arial"/>
-          <w:sz w:val="24"/>
-          <w:szCs w:val="24"/>
-        </w:rPr>
-        <w:t>cyclomatic</w:t>
-      </w:r>
-      <w:proofErr w:type="spellEnd"/>
-      <w:r>
-        <w:rPr>
-          <w:rFonts w:ascii="Arial" w:hAnsi="Arial" w:cs="Arial"/>
-          <w:sz w:val="24"/>
-          <w:szCs w:val="24"/>
-        </w:rPr>
-        <w:t xml:space="preserve"> complexity, etc.). The system to be developed wil</w:t>
-      </w:r>
-      <w:r>
-        <w:rPr>
-          <w:rFonts w:ascii="Arial" w:hAnsi="Arial" w:cs="Arial"/>
-          <w:sz w:val="24"/>
-          <w:szCs w:val="24"/>
-        </w:rPr>
-        <w:t>l instead employ dynamic metrics that take into consideration the number of repository commits for a given file and the relative frequency of the commits.</w:t>
-      </w:r>
+      <w:r>
+        <w:rPr>
+          <w:rFonts w:ascii="Arial" w:hAnsi="Arial" w:cs="Arial"/>
+          <w:sz w:val="24"/>
+          <w:szCs w:val="24"/>
+        </w:rPr>
+        <w:t xml:space="preserve"> code repository, identifies files within the repository that have a high likelihood of containing bugs. Existing systems provide similar results using various static metrics (i.e. lines of code, cyclomatic complexity, etc.). The system to be developed will instead employ dynamic metrics that take into consideration the number of repository commits for a given file and the relative frequency of the commits.</w:t>
+      </w:r>
+    </w:p>
+    <w:p>
+      <w:pPr>
+        <w:pStyle w:val="NoSpacing"/>
+        <w:rPr>
+          <w:rFonts w:ascii="Arial" w:hAnsi="Arial" w:cs="Arial"/>
+          <w:sz w:val="24"/>
+          <w:szCs w:val="24"/>
+        </w:rPr>
+      </w:pPr>
+    </w:p>
+    <w:p>
+      <w:pPr>
+        <w:pStyle w:val="NoSpacing"/>
+        <w:rPr>
+          <w:rFonts w:ascii="Arial" w:hAnsi="Arial" w:cs="Arial"/>
+          <w:sz w:val="24"/>
+          <w:szCs w:val="24"/>
+        </w:rPr>
+      </w:pPr>
+      <w:r>
+        <w:rPr>
+          <w:rFonts w:ascii="Arial" w:hAnsi="Arial" w:cs="Arial"/>
+          <w:sz w:val="24"/>
+          <w:szCs w:val="24"/>
+        </w:rPr>
+        <w:t>The domain of the software is that of software developers, project managers, and open source contributors. Software developers currently use various bug tracking techniques and predict bugs via static metrics. Project managers must assign developers and testers according to hotspots detected within their codebase. Open source contributors can locate the most relevant portions of a codebase that is most in need of contributions by seeking hotspots.</w:t>
+      </w:r>
+      <w:bookmarkStart w:id="0" w:name="_GoBack"/>
+      <w:bookmarkEnd w:id="0"/>
     </w:p>
     <w:p>
       <w:pPr>
@@ -776,23 +741,7 @@
           <w:sz w:val="24"/>
           <w:szCs w:val="24"/>
         </w:rPr>
-        <w:t>The system will be utilized by code developers and project managers to reasonably identi</w:t>
-      </w:r>
-      <w:r>
-        <w:rPr>
-          <w:rFonts w:ascii="Arial" w:hAnsi="Arial" w:cs="Arial"/>
-          <w:sz w:val="24"/>
-          <w:szCs w:val="24"/>
-        </w:rPr>
-        <w:t xml:space="preserve">fy the files within their code-base that are in need of closer scrutiny by experienced developers. Using the system can also provide a better understanding of a particular repository to new developers. By identifying and flagging frequently modified code, </w:t>
-      </w:r>
-      <w:r>
-        <w:rPr>
-          <w:rFonts w:ascii="Arial" w:hAnsi="Arial" w:cs="Arial"/>
-          <w:sz w:val="24"/>
-          <w:szCs w:val="24"/>
-        </w:rPr>
-        <w:t>new developers can see more immediately where their efforts may be most needed as files that have remained static for a considerable amount of time are likely to be either bug-free or insignificant.</w:t>
+        <w:t>The system will be utilized by code developers and project managers to reasonably identify the files within their code-base that are in need of closer scrutiny by experienced developers. Using the system can also provide a better understanding of a particular repository to new developers. By identifying and flagging frequently modified code, new developers can see more immediately where their efforts may be most needed as files that have remained static for a considerable amount of time are likely to be either bug-free or insignificant.</w:t>
       </w:r>
     </w:p>
     <w:p>
@@ -829,33 +778,7 @@
           <w:sz w:val="24"/>
           <w:szCs w:val="24"/>
         </w:rPr>
-        <w:t>The “</w:t>
-      </w:r>
-      <w:proofErr w:type="spellStart"/>
-      <w:r>
-        <w:rPr>
-          <w:rFonts w:ascii="Arial" w:hAnsi="Arial" w:cs="Arial"/>
-          <w:sz w:val="24"/>
-          <w:szCs w:val="24"/>
-        </w:rPr>
-        <w:t>Hotspotter</w:t>
-      </w:r>
-      <w:proofErr w:type="spellEnd"/>
-      <w:r>
-        <w:rPr>
-          <w:rFonts w:ascii="Arial" w:hAnsi="Arial" w:cs="Arial"/>
-          <w:sz w:val="24"/>
-          <w:szCs w:val="24"/>
-        </w:rPr>
-        <w:t xml:space="preserve">” </w:t>
-      </w:r>
-      <w:r>
-        <w:rPr>
-          <w:rFonts w:ascii="Arial" w:hAnsi="Arial" w:cs="Arial"/>
-          <w:sz w:val="24"/>
-          <w:szCs w:val="24"/>
-        </w:rPr>
-        <w:t xml:space="preserve">system will predict the locations of bugs in a given code repository by identifying files that are being frequently modified in recent time. These “hotspots” will be given a score of the likelihood that they contain bugs. </w:t>
+        <w:t xml:space="preserve">The “Hotspotter” system will predict the locations of bugs in a given code repository by identifying files that are being frequently modified in recent time. These “hotspots” will be given a score of the likelihood that they contain bugs. </w:t>
       </w:r>
     </w:p>
     <w:p>
@@ -881,10 +804,7 @@
         <w:pStyle w:val="Heading3"/>
       </w:pPr>
       <w:r>
-        <w:t>Produ</w:t>
-      </w:r>
-      <w:r>
-        <w:t>ct Perspective</w:t>
+        <w:t>Product Perspective</w:t>
       </w:r>
     </w:p>
     <w:p>
@@ -932,15 +852,7 @@
           <w:sz w:val="24"/>
           <w:szCs w:val="24"/>
         </w:rPr>
-        <w:t xml:space="preserve">The web server will interface with the web page and database. The web server will be handle calculating data, sending data to web page and sending data to the database for storage. The web page will display the data from </w:t>
-      </w:r>
-      <w:r>
-        <w:rPr>
-          <w:rFonts w:ascii="Arial" w:hAnsi="Arial" w:cs="Arial"/>
-          <w:sz w:val="24"/>
-          <w:szCs w:val="24"/>
-        </w:rPr>
-        <w:t>the web server and send commands to the server. The database will handle storing and retrieving data for the web server.</w:t>
+        <w:t>The web server will interface with the web page and database. The web server will be handle calculating data, sending data to web page and sending data to the database for storage. The web page will display the data from the web server and send commands to the server. The database will handle storing and retrieving data for the web server.</w:t>
       </w:r>
     </w:p>
     <w:p>
@@ -988,6 +900,7 @@
           <w:sz w:val="24"/>
           <w:szCs w:val="24"/>
         </w:rPr>
+        <w:lastRenderedPageBreak/>
         <w:t>The user interface will be a simple web page to interact with the remote database through the web server.</w:t>
       </w:r>
     </w:p>
@@ -1014,17 +927,7 @@
           <w:sz w:val="24"/>
           <w:szCs w:val="24"/>
         </w:rPr>
-        <w:t>Hardware Inte</w:t>
-      </w:r>
-      <w:r>
-        <w:rPr>
-          <w:rFonts w:ascii="Arial" w:hAnsi="Arial" w:cs="Arial"/>
-          <w:i/>
-          <w:iCs/>
-          <w:sz w:val="24"/>
-          <w:szCs w:val="24"/>
-        </w:rPr>
-        <w:t>rfaces</w:t>
+        <w:t>Hardware Interfaces</w:t>
       </w:r>
     </w:p>
     <w:p>
@@ -1074,7 +977,6 @@
           <w:sz w:val="24"/>
           <w:szCs w:val="24"/>
         </w:rPr>
-        <w:lastRenderedPageBreak/>
         <w:t>Software Interfaces</w:t>
       </w:r>
     </w:p>
@@ -1099,25 +1001,7 @@
           <w:sz w:val="24"/>
           <w:szCs w:val="24"/>
         </w:rPr>
-        <w:t>The software stack used by the system will be MEAN. The application will be web based so it will be able to interface with any operating system will a supported browser. For simpl</w:t>
-      </w:r>
-      <w:bookmarkStart w:id="0" w:name="_GoBack"/>
-      <w:bookmarkEnd w:id="0"/>
-      <w:r>
-        <w:rPr>
-          <w:rFonts w:ascii="Arial" w:hAnsi="Arial" w:cs="Arial"/>
-          <w:sz w:val="24"/>
-          <w:szCs w:val="24"/>
-        </w:rPr>
-        <w:t xml:space="preserve">icity the supported browser will </w:t>
-      </w:r>
-      <w:r>
-        <w:rPr>
-          <w:rFonts w:ascii="Arial" w:hAnsi="Arial" w:cs="Arial"/>
-          <w:sz w:val="24"/>
-          <w:szCs w:val="24"/>
-        </w:rPr>
-        <w:t>be Chrome.</w:t>
+        <w:t>The software stack used by the system will be MEAN. The application will be web based so it will be able to interface with any operating system will a supported browser. For simplicity the supported browser will be Chrome.</w:t>
       </w:r>
     </w:p>
     <w:p>
@@ -1213,33 +1097,7 @@
           <w:sz w:val="24"/>
           <w:szCs w:val="24"/>
         </w:rPr>
-        <w:t xml:space="preserve">The database will store every revision from the </w:t>
-      </w:r>
-      <w:proofErr w:type="spellStart"/>
-      <w:r>
-        <w:rPr>
-          <w:rFonts w:ascii="Arial" w:hAnsi="Arial" w:cs="Arial"/>
-          <w:sz w:val="24"/>
-          <w:szCs w:val="24"/>
-        </w:rPr>
-        <w:t>git</w:t>
-      </w:r>
-      <w:proofErr w:type="spellEnd"/>
-      <w:r>
-        <w:rPr>
-          <w:rFonts w:ascii="Arial" w:hAnsi="Arial" w:cs="Arial"/>
-          <w:sz w:val="24"/>
-          <w:szCs w:val="24"/>
-        </w:rPr>
-        <w:t xml:space="preserve"> repository so the amount of active repositories in </w:t>
-      </w:r>
-      <w:r>
-        <w:rPr>
-          <w:rFonts w:ascii="Arial" w:hAnsi="Arial" w:cs="Arial"/>
-          <w:sz w:val="24"/>
-          <w:szCs w:val="24"/>
-        </w:rPr>
-        <w:t>the system will be limited.</w:t>
+        <w:t>The database will store every revision from the git repository so the amount of active repositories in the system will be limited.</w:t>
       </w:r>
     </w:p>
     <w:p>
@@ -1488,17 +1346,7 @@
           <w:sz w:val="24"/>
           <w:szCs w:val="24"/>
         </w:rPr>
-        <w:t>Site ad</w:t>
-      </w:r>
-      <w:r>
-        <w:rPr>
-          <w:rFonts w:ascii="Arial" w:hAnsi="Arial" w:cs="Arial"/>
-          <w:i/>
-          <w:iCs/>
-          <w:sz w:val="24"/>
-          <w:szCs w:val="24"/>
-        </w:rPr>
-        <w:t>aptation requirements</w:t>
+        <w:t>Site adaptation requirements</w:t>
       </w:r>
     </w:p>
     <w:p>
@@ -1556,41 +1404,7 @@
           <w:sz w:val="24"/>
           <w:szCs w:val="24"/>
         </w:rPr>
-        <w:t xml:space="preserve">The system will first connect a </w:t>
-      </w:r>
-      <w:proofErr w:type="spellStart"/>
-      <w:r>
-        <w:rPr>
-          <w:rFonts w:ascii="Arial" w:hAnsi="Arial" w:cs="Arial"/>
-          <w:sz w:val="24"/>
-          <w:szCs w:val="24"/>
-        </w:rPr>
-        <w:t>git</w:t>
-      </w:r>
-      <w:proofErr w:type="spellEnd"/>
-      <w:r>
-        <w:rPr>
-          <w:rFonts w:ascii="Arial" w:hAnsi="Arial" w:cs="Arial"/>
-          <w:sz w:val="24"/>
-          <w:szCs w:val="24"/>
-        </w:rPr>
-        <w:t xml:space="preserve"> repository specified by the user and download the said repository to a remote database. The system finds the hotspots in the repository with a user specified</w:t>
-      </w:r>
-      <w:r>
-        <w:rPr>
-          <w:rFonts w:ascii="Arial" w:hAnsi="Arial" w:cs="Arial"/>
-          <w:sz w:val="24"/>
-          <w:szCs w:val="24"/>
-        </w:rPr>
-        <w:t xml:space="preserve"> date range and dynamic metrics. The system displays the results in a visual and/or text format for the user to view. The results can be filtered by a file, function, developer or intensity of hotspot. The repository data is automatically pushed to the ser</w:t>
-      </w:r>
-      <w:r>
-        <w:rPr>
-          <w:rFonts w:ascii="Arial" w:hAnsi="Arial" w:cs="Arial"/>
-          <w:sz w:val="24"/>
-          <w:szCs w:val="24"/>
-        </w:rPr>
-        <w:t xml:space="preserve">ver by a given time frame or can be manually updated by the user. Multiple user can look at the results through different web interface instances. </w:t>
+        <w:t xml:space="preserve">The system will first connect a git repository specified by the user and download the said repository to a remote database. The system finds the hotspots in the repository with a user specified date range and dynamic metrics. The system displays the results in a visual and/or text format for the user to view. The results can be filtered by a file, function, developer or intensity of hotspot. The repository data is automatically pushed to the server by a given time frame or can be manually updated by the user. Multiple user can look at the results through different web interface instances. </w:t>
       </w:r>
     </w:p>
     <w:p>
@@ -1626,15 +1440,7 @@
           <w:sz w:val="24"/>
           <w:szCs w:val="24"/>
         </w:rPr>
-        <w:t>This software will be mainly used by software project team leaders and resource</w:t>
-      </w:r>
-      <w:r>
-        <w:rPr>
-          <w:rFonts w:ascii="Arial" w:hAnsi="Arial" w:cs="Arial"/>
-          <w:sz w:val="24"/>
-          <w:szCs w:val="24"/>
-        </w:rPr>
-        <w:t xml:space="preserve"> managers. The individual software coders may also find it useful for self-evaluation. The system won’t require the user to have programming experience but will act as tool for them to understand where the troublesome code is located.  </w:t>
+        <w:t xml:space="preserve">This software will be mainly used by software project team leaders and resource managers. The individual software coders may also find it useful for self-evaluation. The system won’t require the user to have programming experience but will act as tool for them to understand where the troublesome code is located.  </w:t>
       </w:r>
     </w:p>
     <w:p>
@@ -1652,6 +1458,7 @@
         <w:pStyle w:val="Heading3"/>
       </w:pPr>
       <w:r>
+        <w:lastRenderedPageBreak/>
         <w:t xml:space="preserve">Limitations </w:t>
       </w:r>
     </w:p>
@@ -1670,25 +1477,7 @@
           <w:sz w:val="24"/>
           <w:szCs w:val="24"/>
         </w:rPr>
-        <w:t xml:space="preserve">The system will only be able to use </w:t>
-      </w:r>
-      <w:proofErr w:type="spellStart"/>
-      <w:r>
-        <w:rPr>
-          <w:rFonts w:ascii="Arial" w:hAnsi="Arial" w:cs="Arial"/>
-          <w:sz w:val="24"/>
-          <w:szCs w:val="24"/>
-        </w:rPr>
-        <w:t>git</w:t>
-      </w:r>
-      <w:proofErr w:type="spellEnd"/>
-      <w:r>
-        <w:rPr>
-          <w:rFonts w:ascii="Arial" w:hAnsi="Arial" w:cs="Arial"/>
-          <w:sz w:val="24"/>
-          <w:szCs w:val="24"/>
-        </w:rPr>
-        <w:t xml:space="preserve"> repositories for calculating hotspots. The data will be store on a remote database for processing and presented through a web interface.</w:t>
+        <w:t>The system will only be able to use git repositories for calculating hotspots. The data will be store on a remote database for processing and presented through a web interface.</w:t>
       </w:r>
     </w:p>
     <w:p>
@@ -1706,7 +1495,6 @@
         <w:pStyle w:val="Heading2"/>
       </w:pPr>
       <w:r>
-        <w:lastRenderedPageBreak/>
         <w:t>Definitions</w:t>
       </w:r>
     </w:p>
@@ -1719,49 +1507,31 @@
           <w:szCs w:val="24"/>
         </w:rPr>
       </w:pPr>
-      <w:proofErr w:type="spellStart"/>
-      <w:r>
-        <w:rPr>
-          <w:rFonts w:ascii="Arial" w:hAnsi="Arial" w:cs="Arial"/>
-          <w:sz w:val="24"/>
-          <w:szCs w:val="24"/>
-        </w:rPr>
-        <w:t>Github</w:t>
-      </w:r>
-      <w:proofErr w:type="spellEnd"/>
-      <w:r>
-        <w:rPr>
-          <w:rFonts w:ascii="Arial" w:hAnsi="Arial" w:cs="Arial"/>
-          <w:sz w:val="24"/>
-          <w:szCs w:val="24"/>
-        </w:rPr>
-        <w:t xml:space="preserve"> – Distributed Repository</w:t>
-      </w:r>
-    </w:p>
-    <w:p>
-      <w:pPr>
-        <w:pStyle w:val="NoSpacing"/>
-        <w:rPr>
-          <w:rFonts w:ascii="Arial" w:hAnsi="Arial" w:cs="Arial"/>
-          <w:sz w:val="24"/>
-          <w:szCs w:val="24"/>
-        </w:rPr>
-      </w:pPr>
-      <w:r>
-        <w:rPr>
-          <w:rFonts w:ascii="Arial" w:hAnsi="Arial" w:cs="Arial"/>
-          <w:sz w:val="24"/>
-          <w:szCs w:val="24"/>
-        </w:rPr>
-        <w:t xml:space="preserve">Bug – Unplanned problematic </w:t>
-      </w:r>
-      <w:r>
-        <w:rPr>
-          <w:rFonts w:ascii="Arial" w:hAnsi="Arial" w:cs="Arial"/>
-          <w:sz w:val="24"/>
-          <w:szCs w:val="24"/>
-        </w:rPr>
-        <w:t>piece of code.</w:t>
+      <w:r>
+        <w:rPr>
+          <w:rFonts w:ascii="Arial" w:hAnsi="Arial" w:cs="Arial"/>
+          <w:sz w:val="24"/>
+          <w:szCs w:val="24"/>
+        </w:rPr>
+        <w:t>Github – Distributed Repository</w:t>
+      </w:r>
+    </w:p>
+    <w:p>
+      <w:pPr>
+        <w:pStyle w:val="NoSpacing"/>
+        <w:rPr>
+          <w:rFonts w:ascii="Arial" w:hAnsi="Arial" w:cs="Arial"/>
+          <w:sz w:val="24"/>
+          <w:szCs w:val="24"/>
+        </w:rPr>
+      </w:pPr>
+      <w:r>
+        <w:rPr>
+          <w:rFonts w:ascii="Arial" w:hAnsi="Arial" w:cs="Arial"/>
+          <w:sz w:val="24"/>
+          <w:szCs w:val="24"/>
+        </w:rPr>
+        <w:t>Bug – Unplanned problematic piece of code.</w:t>
       </w:r>
     </w:p>
     <w:p>
@@ -1816,25 +1586,7 @@
           <w:sz w:val="24"/>
           <w:szCs w:val="24"/>
         </w:rPr>
-        <w:t xml:space="preserve">Dr. Igor </w:t>
-      </w:r>
-      <w:proofErr w:type="spellStart"/>
-      <w:r>
-        <w:rPr>
-          <w:rFonts w:ascii="Arial" w:hAnsi="Arial" w:cs="Arial"/>
-          <w:sz w:val="24"/>
-          <w:szCs w:val="24"/>
-        </w:rPr>
-        <w:t>Crk</w:t>
-      </w:r>
-      <w:proofErr w:type="spellEnd"/>
-      <w:r>
-        <w:rPr>
-          <w:rFonts w:ascii="Arial" w:hAnsi="Arial" w:cs="Arial"/>
-          <w:sz w:val="24"/>
-          <w:szCs w:val="24"/>
-        </w:rPr>
-        <w:t xml:space="preserve"> – Product Owner</w:t>
+        <w:t>Dr. Igor Crk – Product Owner</w:t>
       </w:r>
     </w:p>
     <w:p>
@@ -1888,25 +1640,7 @@
           <w:sz w:val="24"/>
           <w:szCs w:val="24"/>
         </w:rPr>
-        <w:t xml:space="preserve">Spencer </w:t>
-      </w:r>
-      <w:proofErr w:type="gramStart"/>
-      <w:r>
-        <w:rPr>
-          <w:rFonts w:ascii="Arial" w:hAnsi="Arial" w:cs="Arial"/>
-          <w:sz w:val="24"/>
-          <w:szCs w:val="24"/>
-        </w:rPr>
-        <w:t>Smith  -</w:t>
-      </w:r>
-      <w:proofErr w:type="gramEnd"/>
-      <w:r>
-        <w:rPr>
-          <w:rFonts w:ascii="Arial" w:hAnsi="Arial" w:cs="Arial"/>
-          <w:sz w:val="24"/>
-          <w:szCs w:val="24"/>
-        </w:rPr>
-        <w:t xml:space="preserve"> Developer</w:t>
+        <w:t>Spencer Smith  - Developer</w:t>
       </w:r>
     </w:p>
     <w:p>
@@ -2079,15 +1813,7 @@
           <w:sz w:val="24"/>
           <w:szCs w:val="24"/>
         </w:rPr>
-        <w:t xml:space="preserve">The project will meet its usability </w:t>
-      </w:r>
-      <w:r>
-        <w:rPr>
-          <w:rFonts w:ascii="Arial" w:hAnsi="Arial" w:cs="Arial"/>
-          <w:sz w:val="24"/>
-          <w:szCs w:val="24"/>
-        </w:rPr>
-        <w:t>requirements if it can be given a GitHub repository and find potential bug hotspots in the code with a measurable metric.</w:t>
+        <w:t>The project will meet its usability requirements if it can be given a GitHub repository and find potential bug hotspots in the code with a measurable metric.</w:t>
       </w:r>
     </w:p>
     <w:p>
@@ -2124,15 +1850,7 @@
           <w:sz w:val="24"/>
           <w:szCs w:val="24"/>
         </w:rPr>
-        <w:t>The system will provide its results within a reasonable amount of time that may scale with the size of t</w:t>
-      </w:r>
-      <w:r>
-        <w:rPr>
-          <w:rFonts w:ascii="Arial" w:hAnsi="Arial" w:cs="Arial"/>
-          <w:sz w:val="24"/>
-          <w:szCs w:val="24"/>
-        </w:rPr>
-        <w:t xml:space="preserve">he repository provided. An indefinite amount of users will be able to view the saved data simultaneously. </w:t>
+        <w:t xml:space="preserve">The system will provide its results within a reasonable amount of time that may scale with the size of the repository provided. An indefinite amount of users will be able to view the saved data simultaneously. </w:t>
       </w:r>
     </w:p>
     <w:p>
@@ -2224,10 +1942,7 @@
         <w:pStyle w:val="Heading2"/>
       </w:pPr>
       <w:r>
-        <w:t>Software System</w:t>
-      </w:r>
-      <w:r>
-        <w:t xml:space="preserve"> Attributes </w:t>
+        <w:t xml:space="preserve">Software System Attributes </w:t>
       </w:r>
     </w:p>
     <w:p>
@@ -2302,16 +2017,7 @@
             <w:sz w:val="24"/>
             <w:szCs w:val="24"/>
           </w:rPr>
-          <w:t>http://google-engtools.blogspot.com/2011/12/bug-prediction-at-google.ht</w:t>
-        </w:r>
-        <w:r>
-          <w:rPr>
-            <w:rStyle w:val="InternetLink"/>
-            <w:rFonts w:ascii="Arial" w:hAnsi="Arial" w:cs="Arial"/>
-            <w:sz w:val="24"/>
-            <w:szCs w:val="24"/>
-          </w:rPr>
-          <w:t>ml</w:t>
+          <w:t>http://google-engtools.blogspot.com/2011/12/bug-prediction-at-google.html</w:t>
         </w:r>
       </w:hyperlink>
     </w:p>
@@ -2414,33 +2120,7 @@
           <w:sz w:val="24"/>
           <w:szCs w:val="24"/>
         </w:rPr>
-        <w:t xml:space="preserve">This software searches through </w:t>
-      </w:r>
-      <w:proofErr w:type="spellStart"/>
-      <w:r>
-        <w:rPr>
-          <w:rFonts w:ascii="Arial" w:hAnsi="Arial" w:cs="Arial"/>
-          <w:sz w:val="24"/>
-          <w:szCs w:val="24"/>
-        </w:rPr>
-        <w:t>git</w:t>
-      </w:r>
-      <w:proofErr w:type="spellEnd"/>
-      <w:r>
-        <w:rPr>
-          <w:rFonts w:ascii="Arial" w:hAnsi="Arial" w:cs="Arial"/>
-          <w:sz w:val="24"/>
-          <w:szCs w:val="24"/>
-        </w:rPr>
-        <w:t xml:space="preserve"> repositories and finds hotspots at the function level using dynamic metrics. The hotspots in the files are visualized with different shades of</w:t>
-      </w:r>
-      <w:r>
-        <w:rPr>
-          <w:rFonts w:ascii="Arial" w:hAnsi="Arial" w:cs="Arial"/>
-          <w:sz w:val="24"/>
-          <w:szCs w:val="24"/>
-        </w:rPr>
-        <w:t xml:space="preserve"> colors showing the intensity of the hotspot.</w:t>
+        <w:t>This software searches through git repositories and finds hotspots at the function level using dynamic metrics. The hotspots in the files are visualized with different shades of colors showing the intensity of the hotspot.</w:t>
       </w:r>
     </w:p>
     <w:p>
@@ -2458,10 +2138,7 @@
         <w:pStyle w:val="Heading2"/>
       </w:pPr>
       <w:r>
-        <w:t xml:space="preserve">Course-specific </w:t>
-      </w:r>
-      <w:r>
-        <w:t xml:space="preserve"> </w:t>
+        <w:t xml:space="preserve">Course-specific  </w:t>
       </w:r>
     </w:p>
     <w:p>
@@ -2570,87 +2247,25 @@
           <w:sz w:val="24"/>
           <w:szCs w:val="24"/>
         </w:rPr>
-        <w:t xml:space="preserve">The GitHub repository uses </w:t>
-      </w:r>
-      <w:proofErr w:type="spellStart"/>
-      <w:r>
-        <w:rPr>
-          <w:rFonts w:ascii="Arial" w:hAnsi="Arial" w:cs="Arial"/>
-          <w:sz w:val="24"/>
-          <w:szCs w:val="24"/>
-        </w:rPr>
-        <w:t>git</w:t>
-      </w:r>
-      <w:proofErr w:type="spellEnd"/>
-      <w:r>
-        <w:rPr>
-          <w:rFonts w:ascii="Arial" w:hAnsi="Arial" w:cs="Arial"/>
-          <w:sz w:val="24"/>
-          <w:szCs w:val="24"/>
-        </w:rPr>
-        <w:t xml:space="preserve"> best practices</w:t>
-      </w:r>
-    </w:p>
-    <w:p>
-      <w:pPr>
-        <w:pStyle w:val="NoSpacing"/>
-        <w:rPr>
-          <w:rFonts w:ascii="Arial" w:hAnsi="Arial" w:cs="Arial"/>
-          <w:sz w:val="24"/>
-          <w:szCs w:val="24"/>
-        </w:rPr>
-      </w:pPr>
-      <w:r>
-        <w:rPr>
-          <w:rFonts w:ascii="Arial" w:hAnsi="Arial" w:cs="Arial"/>
-          <w:sz w:val="24"/>
-          <w:szCs w:val="24"/>
-        </w:rPr>
-        <w:t xml:space="preserve">The </w:t>
-      </w:r>
-      <w:proofErr w:type="spellStart"/>
-      <w:r>
-        <w:rPr>
-          <w:rFonts w:ascii="Arial" w:hAnsi="Arial" w:cs="Arial"/>
-          <w:sz w:val="24"/>
-          <w:szCs w:val="24"/>
-        </w:rPr>
-        <w:t>Github</w:t>
-      </w:r>
-      <w:proofErr w:type="spellEnd"/>
-      <w:r>
-        <w:rPr>
-          <w:rFonts w:ascii="Arial" w:hAnsi="Arial" w:cs="Arial"/>
-          <w:sz w:val="24"/>
-          <w:szCs w:val="24"/>
-        </w:rPr>
-        <w:t xml:space="preserve"> repository</w:t>
-      </w:r>
-      <w:r>
-        <w:rPr>
-          <w:rFonts w:ascii="Arial" w:hAnsi="Arial" w:cs="Arial"/>
-          <w:sz w:val="24"/>
-          <w:szCs w:val="24"/>
-        </w:rPr>
-        <w:t xml:space="preserve"> uses </w:t>
-      </w:r>
-      <w:proofErr w:type="spellStart"/>
-      <w:r>
-        <w:rPr>
-          <w:rFonts w:ascii="Arial" w:hAnsi="Arial" w:cs="Arial"/>
-          <w:sz w:val="24"/>
-          <w:szCs w:val="24"/>
-        </w:rPr>
-        <w:t>git</w:t>
-      </w:r>
-      <w:proofErr w:type="spellEnd"/>
-      <w:r>
-        <w:rPr>
-          <w:rFonts w:ascii="Arial" w:hAnsi="Arial" w:cs="Arial"/>
-          <w:sz w:val="24"/>
-          <w:szCs w:val="24"/>
-        </w:rPr>
-        <w:t xml:space="preserve"> bug tracking practices</w:t>
+        <w:t>The GitHub repository uses git best practices</w:t>
+      </w:r>
+    </w:p>
+    <w:p>
+      <w:pPr>
+        <w:pStyle w:val="NoSpacing"/>
+        <w:rPr>
+          <w:rFonts w:ascii="Arial" w:hAnsi="Arial" w:cs="Arial"/>
+          <w:sz w:val="24"/>
+          <w:szCs w:val="24"/>
+        </w:rPr>
+      </w:pPr>
+      <w:r>
+        <w:rPr>
+          <w:rFonts w:ascii="Arial" w:hAnsi="Arial" w:cs="Arial"/>
+          <w:sz w:val="24"/>
+          <w:szCs w:val="24"/>
+        </w:rPr>
+        <w:t>The Github repository uses git bug tracking practices</w:t>
       </w:r>
     </w:p>
     <w:p>
@@ -2680,52 +2295,32 @@
           <w:szCs w:val="24"/>
         </w:rPr>
       </w:pPr>
-      <w:proofErr w:type="gramStart"/>
-      <w:r>
-        <w:rPr>
-          <w:rFonts w:ascii="Arial" w:hAnsi="Arial" w:cs="Arial"/>
-          <w:sz w:val="24"/>
-          <w:szCs w:val="24"/>
-        </w:rPr>
-        <w:t>Repo :</w:t>
-      </w:r>
-      <w:proofErr w:type="gramEnd"/>
-      <w:r>
-        <w:rPr>
-          <w:rFonts w:ascii="Arial" w:hAnsi="Arial" w:cs="Arial"/>
-          <w:sz w:val="24"/>
-          <w:szCs w:val="24"/>
-        </w:rPr>
-        <w:t xml:space="preserve"> Repository</w:t>
-      </w:r>
-    </w:p>
-    <w:p>
-      <w:pPr>
-        <w:pStyle w:val="NoSpacing"/>
-        <w:rPr>
-          <w:rFonts w:ascii="Arial" w:hAnsi="Arial" w:cs="Arial"/>
-          <w:sz w:val="24"/>
-          <w:szCs w:val="24"/>
-        </w:rPr>
-      </w:pPr>
-      <w:r>
-        <w:rPr>
-          <w:rFonts w:ascii="Arial" w:hAnsi="Arial" w:cs="Arial"/>
-          <w:sz w:val="24"/>
-          <w:szCs w:val="24"/>
-        </w:rPr>
-        <w:t xml:space="preserve">MEAN: Mongo, Express, AngularJS, </w:t>
-      </w:r>
-      <w:proofErr w:type="spellStart"/>
-      <w:r>
-        <w:rPr>
-          <w:rFonts w:ascii="Arial" w:hAnsi="Arial" w:cs="Arial"/>
-          <w:sz w:val="24"/>
-          <w:szCs w:val="24"/>
-        </w:rPr>
-        <w:t>NodeJS</w:t>
-      </w:r>
-      <w:proofErr w:type="spellEnd"/>
+      <w:r>
+        <w:rPr>
+          <w:rFonts w:ascii="Arial" w:hAnsi="Arial" w:cs="Arial"/>
+          <w:sz w:val="24"/>
+          <w:szCs w:val="24"/>
+        </w:rPr>
+        <w:t>Repo : Repository</w:t>
+      </w:r>
+    </w:p>
+    <w:p>
+      <w:pPr>
+        <w:pStyle w:val="NoSpacing"/>
+        <w:rPr>
+          <w:rFonts w:ascii="Arial" w:hAnsi="Arial" w:cs="Arial"/>
+          <w:sz w:val="24"/>
+          <w:szCs w:val="24"/>
+        </w:rPr>
+      </w:pPr>
+      <w:r>
+        <w:rPr>
+          <w:rFonts w:ascii="Arial" w:hAnsi="Arial" w:cs="Arial"/>
+          <w:sz w:val="24"/>
+          <w:szCs w:val="24"/>
+        </w:rPr>
+        <w:t>MEAN: Mongo, Express, AngularJS, NodeJS</w:t>
+      </w:r>
     </w:p>
     <w:p>
       <w:pPr>
@@ -2778,15 +2373,7 @@
           <w:sz w:val="24"/>
           <w:szCs w:val="24"/>
         </w:rPr>
-        <w:t>Metrics: a method of measuring something, or</w:t>
-      </w:r>
-      <w:r>
-        <w:rPr>
-          <w:rFonts w:ascii="Arial" w:hAnsi="Arial" w:cs="Arial"/>
-          <w:sz w:val="24"/>
-          <w:szCs w:val="24"/>
-        </w:rPr>
-        <w:t xml:space="preserve"> the results obtained from this.</w:t>
+        <w:t>Metrics: a method of measuring something, or the results obtained from this.</w:t>
       </w:r>
     </w:p>
     <w:p>
@@ -4902,6 +4489,7 @@
   <w:style w:type="character" w:default="1" w:styleId="DefaultParagraphFont">
     <w:name w:val="Default Paragraph Font"/>
     <w:uiPriority w:val="1"/>
+    <w:semiHidden/>
     <w:unhideWhenUsed/>
   </w:style>
   <w:style w:type="table" w:default="1" w:styleId="TableNormal">

</xml_diff>